<commit_message>
Actualizo el avance en los requisitos de cierre
</commit_message>
<xml_diff>
--- a/Documentos Proyecto/Requisitos de Cierre.docx
+++ b/Documentos Proyecto/Requisitos de Cierre.docx
@@ -112,7 +112,21 @@
             <w:rStyle w:val="Hipervnculo"/>
             <w:rFonts w:ascii="Times New Roman" w:hAnsi="Times New Roman" w:cs="Times New Roman"/>
           </w:rPr>
-          <w:t>ENLACE</w:t>
+          <w:t>ENL</w:t>
+        </w:r>
+        <w:r>
+          <w:rPr>
+            <w:rStyle w:val="Hipervnculo"/>
+            <w:rFonts w:ascii="Times New Roman" w:hAnsi="Times New Roman" w:cs="Times New Roman"/>
+          </w:rPr>
+          <w:t>A</w:t>
+        </w:r>
+        <w:r>
+          <w:rPr>
+            <w:rStyle w:val="Hipervnculo"/>
+            <w:rFonts w:ascii="Times New Roman" w:hAnsi="Times New Roman" w:cs="Times New Roman"/>
+          </w:rPr>
+          <w:t>CE</w:t>
         </w:r>
       </w:hyperlink>
     </w:p>
@@ -139,8 +153,17 @@
         <w:rPr>
           <w:rFonts w:ascii="Times New Roman" w:hAnsi="Times New Roman" w:cs="Times New Roman"/>
         </w:rPr>
-        <w:t xml:space="preserve"> ENLACE</w:t>
-      </w:r>
+        <w:t xml:space="preserve"> </w:t>
+      </w:r>
+      <w:hyperlink r:id="rId8" w:history="1">
+        <w:r>
+          <w:rPr>
+            <w:rStyle w:val="Hipervnculo"/>
+            <w:rFonts w:ascii="Times New Roman" w:hAnsi="Times New Roman" w:cs="Times New Roman"/>
+          </w:rPr>
+          <w:t>ENLACE</w:t>
+        </w:r>
+      </w:hyperlink>
     </w:p>
     <w:p>
       <w:pPr>
@@ -161,6 +184,21 @@
         </w:rPr>
         <w:t>Manual de usuario.</w:t>
       </w:r>
+      <w:r>
+        <w:rPr>
+          <w:rFonts w:ascii="Times New Roman" w:hAnsi="Times New Roman" w:cs="Times New Roman"/>
+        </w:rPr>
+        <w:t xml:space="preserve"> </w:t>
+      </w:r>
+      <w:hyperlink r:id="rId9" w:history="1">
+        <w:r>
+          <w:rPr>
+            <w:rStyle w:val="Hipervnculo"/>
+            <w:rFonts w:ascii="Times New Roman" w:hAnsi="Times New Roman" w:cs="Times New Roman"/>
+          </w:rPr>
+          <w:t>ENLACE</w:t>
+        </w:r>
+      </w:hyperlink>
     </w:p>
     <w:p>
       <w:pPr>
@@ -181,6 +219,21 @@
         </w:rPr>
         <w:t>Video presentación (video corto de 5min)</w:t>
       </w:r>
+      <w:r>
+        <w:rPr>
+          <w:rFonts w:ascii="Times New Roman" w:hAnsi="Times New Roman" w:cs="Times New Roman"/>
+        </w:rPr>
+        <w:t xml:space="preserve"> </w:t>
+      </w:r>
+      <w:hyperlink r:id="rId10" w:history="1">
+        <w:r>
+          <w:rPr>
+            <w:rStyle w:val="Hipervnculo"/>
+            <w:rFonts w:ascii="Times New Roman" w:hAnsi="Times New Roman" w:cs="Times New Roman"/>
+          </w:rPr>
+          <w:t>ENLACE</w:t>
+        </w:r>
+      </w:hyperlink>
     </w:p>
     <w:p>
       <w:pPr>
@@ -245,6 +298,21 @@
         </w:rPr>
         <w:t>Banner</w:t>
       </w:r>
+      <w:r>
+        <w:rPr>
+          <w:rFonts w:ascii="Times New Roman" w:hAnsi="Times New Roman" w:cs="Times New Roman"/>
+        </w:rPr>
+        <w:t xml:space="preserve"> </w:t>
+      </w:r>
+      <w:hyperlink r:id="rId11" w:history="1">
+        <w:r>
+          <w:rPr>
+            <w:rStyle w:val="Hipervnculo"/>
+            <w:rFonts w:ascii="Times New Roman" w:hAnsi="Times New Roman" w:cs="Times New Roman"/>
+          </w:rPr>
+          <w:t>ENLACE</w:t>
+        </w:r>
+      </w:hyperlink>
     </w:p>
     <w:p>
       <w:pPr>
@@ -297,6 +365,21 @@
         </w:rPr>
         <w:t>, otros)</w:t>
       </w:r>
+      <w:r>
+        <w:rPr>
+          <w:rFonts w:ascii="Times New Roman" w:hAnsi="Times New Roman" w:cs="Times New Roman"/>
+        </w:rPr>
+        <w:t xml:space="preserve"> </w:t>
+      </w:r>
+      <w:hyperlink r:id="rId12" w:history="1">
+        <w:r>
+          <w:rPr>
+            <w:rStyle w:val="Hipervnculo"/>
+            <w:rFonts w:ascii="Times New Roman" w:hAnsi="Times New Roman" w:cs="Times New Roman"/>
+          </w:rPr>
+          <w:t>LINKTREE</w:t>
+        </w:r>
+      </w:hyperlink>
     </w:p>
     <w:p>
       <w:pPr>
@@ -369,7 +452,7 @@
           <w:rFonts w:ascii="Times New Roman" w:hAnsi="Times New Roman" w:cs="Times New Roman"/>
         </w:rPr>
       </w:pPr>
-      <w:hyperlink r:id="rId8" w:history="1">
+      <w:hyperlink r:id="rId13" w:history="1">
         <w:r>
           <w:rPr>
             <w:rStyle w:val="Hipervnculo"/>
@@ -438,133 +521,19 @@
         </w:rPr>
         <w:t>, consultar)</w:t>
       </w:r>
-    </w:p>
-    <w:p>
-      <w:pPr>
-        <w:pStyle w:val="Prrafodelista"/>
-        <w:rPr>
-          <w:rFonts w:ascii="Times New Roman" w:hAnsi="Times New Roman" w:cs="Times New Roman"/>
-          <w:strike/>
-        </w:rPr>
-      </w:pPr>
-    </w:p>
-    <w:p>
-      <w:pPr>
-        <w:pStyle w:val="Prrafodelista"/>
-        <w:numPr>
-          <w:ilvl w:val="0"/>
-          <w:numId w:val="1"/>
-        </w:numPr>
-        <w:rPr>
-          <w:rFonts w:ascii="Times New Roman" w:hAnsi="Times New Roman" w:cs="Times New Roman"/>
-          <w:strike/>
-        </w:rPr>
-      </w:pPr>
-      <w:r>
-        <w:rPr>
-          <w:rFonts w:ascii="Times New Roman" w:hAnsi="Times New Roman" w:cs="Times New Roman"/>
-          <w:strike/>
-        </w:rPr>
-        <w:t xml:space="preserve">Envío de video </w:t>
-      </w:r>
-      <w:proofErr w:type="spellStart"/>
-      <w:r>
-        <w:rPr>
-          <w:rFonts w:ascii="Times New Roman" w:hAnsi="Times New Roman" w:cs="Times New Roman"/>
-          <w:strike/>
-        </w:rPr>
-        <w:t>youtube</w:t>
-      </w:r>
-      <w:proofErr w:type="spellEnd"/>
-      <w:r>
-        <w:rPr>
-          <w:rFonts w:ascii="Times New Roman" w:hAnsi="Times New Roman" w:cs="Times New Roman"/>
-          <w:strike/>
-        </w:rPr>
-        <w:t xml:space="preserve"> de presentación con correcciones indicadas</w:t>
-      </w:r>
-    </w:p>
-    <w:p>
-      <w:pPr>
-        <w:pStyle w:val="Prrafodelista"/>
-        <w:rPr>
-          <w:rFonts w:ascii="Times New Roman" w:hAnsi="Times New Roman" w:cs="Times New Roman"/>
-          <w:strike/>
-        </w:rPr>
-      </w:pPr>
-    </w:p>
-    <w:p>
-      <w:pPr>
-        <w:pStyle w:val="Prrafodelista"/>
-        <w:numPr>
-          <w:ilvl w:val="0"/>
-          <w:numId w:val="1"/>
-        </w:numPr>
-        <w:rPr>
-          <w:rFonts w:ascii="Times New Roman" w:hAnsi="Times New Roman" w:cs="Times New Roman"/>
-          <w:strike/>
-        </w:rPr>
-      </w:pPr>
-      <w:r>
-        <w:rPr>
-          <w:rFonts w:ascii="Times New Roman" w:hAnsi="Times New Roman" w:cs="Times New Roman"/>
-          <w:strike/>
-        </w:rPr>
-        <w:t>Actualización de planilla de compras</w:t>
-      </w:r>
-    </w:p>
-    <w:p>
-      <w:pPr>
-        <w:pStyle w:val="Prrafodelista"/>
-        <w:rPr>
-          <w:rFonts w:ascii="Times New Roman" w:hAnsi="Times New Roman" w:cs="Times New Roman"/>
-        </w:rPr>
-      </w:pPr>
-    </w:p>
-    <w:p>
-      <w:pPr>
-        <w:pStyle w:val="Prrafodelista"/>
-        <w:numPr>
-          <w:ilvl w:val="0"/>
-          <w:numId w:val="1"/>
-        </w:numPr>
-        <w:rPr>
-          <w:rFonts w:ascii="Times New Roman" w:hAnsi="Times New Roman" w:cs="Times New Roman"/>
-        </w:rPr>
-      </w:pPr>
-      <w:r>
-        <w:rPr>
-          <w:rFonts w:ascii="Times New Roman" w:hAnsi="Times New Roman" w:cs="Times New Roman"/>
-        </w:rPr>
-        <w:t>Facturas de compras ordenadas por fecha (físicas y digital)</w:t>
-      </w:r>
-    </w:p>
-    <w:p>
-      <w:pPr>
-        <w:pStyle w:val="Prrafodelista"/>
-        <w:rPr>
-          <w:rFonts w:ascii="Times New Roman" w:hAnsi="Times New Roman" w:cs="Times New Roman"/>
-        </w:rPr>
-      </w:pPr>
-    </w:p>
-    <w:p>
-      <w:pPr>
-        <w:pStyle w:val="Prrafodelista"/>
-        <w:numPr>
-          <w:ilvl w:val="0"/>
-          <w:numId w:val="1"/>
-        </w:numPr>
-        <w:rPr>
-          <w:rFonts w:ascii="Times New Roman" w:hAnsi="Times New Roman" w:cs="Times New Roman"/>
-        </w:rPr>
-      </w:pPr>
-      <w:hyperlink r:id="rId9" w:history="1">
+      <w:r>
+        <w:rPr>
+          <w:rFonts w:ascii="Times New Roman" w:hAnsi="Times New Roman" w:cs="Times New Roman"/>
+        </w:rPr>
+        <w:t xml:space="preserve"> </w:t>
+      </w:r>
+      <w:hyperlink r:id="rId14" w:history="1">
         <w:r>
           <w:rPr>
             <w:rStyle w:val="Hipervnculo"/>
             <w:rFonts w:ascii="Times New Roman" w:hAnsi="Times New Roman" w:cs="Times New Roman"/>
           </w:rPr>
-          <w:t>Entrega de CV (digital) y revisión de redes profesionales</w:t>
+          <w:t>ENLACE</w:t>
         </w:r>
       </w:hyperlink>
     </w:p>
@@ -573,6 +542,7 @@
         <w:pStyle w:val="Prrafodelista"/>
         <w:rPr>
           <w:rFonts w:ascii="Times New Roman" w:hAnsi="Times New Roman" w:cs="Times New Roman"/>
+          <w:strike/>
         </w:rPr>
       </w:pPr>
     </w:p>
@@ -593,7 +563,7 @@
           <w:rFonts w:ascii="Times New Roman" w:hAnsi="Times New Roman" w:cs="Times New Roman"/>
           <w:strike/>
         </w:rPr>
-        <w:t>Revisión de mecanismos de difusión (</w:t>
+        <w:t xml:space="preserve">Envío de video </w:t>
       </w:r>
       <w:proofErr w:type="spellStart"/>
       <w:r>
@@ -601,7 +571,7 @@
           <w:rFonts w:ascii="Times New Roman" w:hAnsi="Times New Roman" w:cs="Times New Roman"/>
           <w:strike/>
         </w:rPr>
-        <w:t>instagram</w:t>
+        <w:t>youtube</w:t>
       </w:r>
       <w:proofErr w:type="spellEnd"/>
       <w:r>
@@ -609,30 +579,30 @@
           <w:rFonts w:ascii="Times New Roman" w:hAnsi="Times New Roman" w:cs="Times New Roman"/>
           <w:strike/>
         </w:rPr>
-        <w:t xml:space="preserve">, notas en medios, otros). Puede usar </w:t>
-      </w:r>
-      <w:proofErr w:type="spellStart"/>
-      <w:r>
-        <w:rPr>
-          <w:rFonts w:ascii="Times New Roman" w:hAnsi="Times New Roman" w:cs="Times New Roman"/>
-          <w:strike/>
-        </w:rPr>
-        <w:t>linktree</w:t>
-      </w:r>
-      <w:proofErr w:type="spellEnd"/>
-      <w:r>
-        <w:rPr>
-          <w:rFonts w:ascii="Times New Roman" w:hAnsi="Times New Roman" w:cs="Times New Roman"/>
-          <w:strike/>
-        </w:rPr>
-        <w:t>.</w:t>
-      </w:r>
-    </w:p>
-    <w:p>
-      <w:pPr>
-        <w:pStyle w:val="Prrafodelista"/>
-        <w:rPr>
-          <w:rFonts w:ascii="Times New Roman" w:hAnsi="Times New Roman" w:cs="Times New Roman"/>
+        <w:t xml:space="preserve"> de presentación con correcciones indicadas</w:t>
+      </w:r>
+      <w:r>
+        <w:rPr>
+          <w:rFonts w:ascii="Times New Roman" w:hAnsi="Times New Roman" w:cs="Times New Roman"/>
+        </w:rPr>
+        <w:t xml:space="preserve"> </w:t>
+      </w:r>
+      <w:hyperlink r:id="rId15" w:history="1">
+        <w:r>
+          <w:rPr>
+            <w:rStyle w:val="Hipervnculo"/>
+            <w:rFonts w:ascii="Times New Roman" w:hAnsi="Times New Roman" w:cs="Times New Roman"/>
+          </w:rPr>
+          <w:t>ENLACE</w:t>
+        </w:r>
+      </w:hyperlink>
+    </w:p>
+    <w:p>
+      <w:pPr>
+        <w:pStyle w:val="Prrafodelista"/>
+        <w:rPr>
+          <w:rFonts w:ascii="Times New Roman" w:hAnsi="Times New Roman" w:cs="Times New Roman"/>
+          <w:strike/>
         </w:rPr>
       </w:pPr>
     </w:p>
@@ -645,14 +615,31 @@
         </w:numPr>
         <w:rPr>
           <w:rFonts w:ascii="Times New Roman" w:hAnsi="Times New Roman" w:cs="Times New Roman"/>
-        </w:rPr>
-      </w:pPr>
-      <w:r>
-        <w:rPr>
-          <w:rFonts w:ascii="Times New Roman" w:hAnsi="Times New Roman" w:cs="Times New Roman"/>
-        </w:rPr>
-        <w:t>Presentación de venta del equipo completo</w:t>
-      </w:r>
+          <w:strike/>
+        </w:rPr>
+      </w:pPr>
+      <w:r>
+        <w:rPr>
+          <w:rFonts w:ascii="Times New Roman" w:hAnsi="Times New Roman" w:cs="Times New Roman"/>
+          <w:strike/>
+        </w:rPr>
+        <w:t>Actualización de planilla de compras</w:t>
+      </w:r>
+      <w:r>
+        <w:rPr>
+          <w:rFonts w:ascii="Times New Roman" w:hAnsi="Times New Roman" w:cs="Times New Roman"/>
+        </w:rPr>
+        <w:t xml:space="preserve"> </w:t>
+      </w:r>
+      <w:hyperlink r:id="rId16" w:history="1">
+        <w:r>
+          <w:rPr>
+            <w:rStyle w:val="Hipervnculo"/>
+            <w:rFonts w:ascii="Times New Roman" w:hAnsi="Times New Roman" w:cs="Times New Roman"/>
+          </w:rPr>
+          <w:t>ENLACE</w:t>
+        </w:r>
+      </w:hyperlink>
     </w:p>
     <w:p>
       <w:pPr>
@@ -673,7 +660,177 @@
           <w:rFonts w:ascii="Times New Roman" w:hAnsi="Times New Roman" w:cs="Times New Roman"/>
         </w:rPr>
       </w:pPr>
-      <w:hyperlink r:id="rId10" w:anchor="heading=h.fjx1trbge67y" w:history="1">
+      <w:r>
+        <w:rPr>
+          <w:rFonts w:ascii="Times New Roman" w:hAnsi="Times New Roman" w:cs="Times New Roman"/>
+        </w:rPr>
+        <w:t>Facturas de compras ordenadas por fecha (físicas y digital)</w:t>
+      </w:r>
+    </w:p>
+    <w:p>
+      <w:pPr>
+        <w:pStyle w:val="Prrafodelista"/>
+        <w:rPr>
+          <w:rFonts w:ascii="Times New Roman" w:hAnsi="Times New Roman" w:cs="Times New Roman"/>
+        </w:rPr>
+      </w:pPr>
+    </w:p>
+    <w:p>
+      <w:pPr>
+        <w:pStyle w:val="Prrafodelista"/>
+        <w:numPr>
+          <w:ilvl w:val="0"/>
+          <w:numId w:val="1"/>
+        </w:numPr>
+        <w:rPr>
+          <w:rFonts w:ascii="Times New Roman" w:hAnsi="Times New Roman" w:cs="Times New Roman"/>
+        </w:rPr>
+      </w:pPr>
+      <w:hyperlink r:id="rId17" w:history="1">
+        <w:r>
+          <w:rPr>
+            <w:rStyle w:val="Hipervnculo"/>
+            <w:rFonts w:ascii="Times New Roman" w:hAnsi="Times New Roman" w:cs="Times New Roman"/>
+          </w:rPr>
+          <w:t xml:space="preserve">Entrega de CV (digital) y revisión de </w:t>
+        </w:r>
+        <w:r>
+          <w:rPr>
+            <w:rStyle w:val="Hipervnculo"/>
+            <w:rFonts w:ascii="Times New Roman" w:hAnsi="Times New Roman" w:cs="Times New Roman"/>
+          </w:rPr>
+          <w:t>r</w:t>
+        </w:r>
+        <w:r>
+          <w:rPr>
+            <w:rStyle w:val="Hipervnculo"/>
+            <w:rFonts w:ascii="Times New Roman" w:hAnsi="Times New Roman" w:cs="Times New Roman"/>
+          </w:rPr>
+          <w:t>edes profesionales</w:t>
+        </w:r>
+      </w:hyperlink>
+    </w:p>
+    <w:p>
+      <w:pPr>
+        <w:pStyle w:val="Prrafodelista"/>
+        <w:rPr>
+          <w:rFonts w:ascii="Times New Roman" w:hAnsi="Times New Roman" w:cs="Times New Roman"/>
+        </w:rPr>
+      </w:pPr>
+    </w:p>
+    <w:p>
+      <w:pPr>
+        <w:pStyle w:val="Prrafodelista"/>
+        <w:numPr>
+          <w:ilvl w:val="0"/>
+          <w:numId w:val="1"/>
+        </w:numPr>
+        <w:rPr>
+          <w:rFonts w:ascii="Times New Roman" w:hAnsi="Times New Roman" w:cs="Times New Roman"/>
+          <w:strike/>
+        </w:rPr>
+      </w:pPr>
+      <w:r>
+        <w:rPr>
+          <w:rFonts w:ascii="Times New Roman" w:hAnsi="Times New Roman" w:cs="Times New Roman"/>
+          <w:strike/>
+        </w:rPr>
+        <w:t>Revisión de mecanismos de difusión (</w:t>
+      </w:r>
+      <w:proofErr w:type="spellStart"/>
+      <w:r>
+        <w:rPr>
+          <w:rFonts w:ascii="Times New Roman" w:hAnsi="Times New Roman" w:cs="Times New Roman"/>
+          <w:strike/>
+        </w:rPr>
+        <w:t>instagram</w:t>
+      </w:r>
+      <w:proofErr w:type="spellEnd"/>
+      <w:r>
+        <w:rPr>
+          <w:rFonts w:ascii="Times New Roman" w:hAnsi="Times New Roman" w:cs="Times New Roman"/>
+          <w:strike/>
+        </w:rPr>
+        <w:t xml:space="preserve">, notas en medios, otros). Puede usar </w:t>
+      </w:r>
+      <w:proofErr w:type="spellStart"/>
+      <w:r>
+        <w:rPr>
+          <w:rFonts w:ascii="Times New Roman" w:hAnsi="Times New Roman" w:cs="Times New Roman"/>
+          <w:strike/>
+        </w:rPr>
+        <w:t>linktree</w:t>
+      </w:r>
+      <w:proofErr w:type="spellEnd"/>
+      <w:r>
+        <w:rPr>
+          <w:rFonts w:ascii="Times New Roman" w:hAnsi="Times New Roman" w:cs="Times New Roman"/>
+          <w:strike/>
+        </w:rPr>
+        <w:t>.</w:t>
+      </w:r>
+      <w:r>
+        <w:rPr>
+          <w:rFonts w:ascii="Times New Roman" w:hAnsi="Times New Roman" w:cs="Times New Roman"/>
+        </w:rPr>
+        <w:t xml:space="preserve"> </w:t>
+      </w:r>
+      <w:hyperlink r:id="rId18" w:history="1">
+        <w:r>
+          <w:rPr>
+            <w:rStyle w:val="Hipervnculo"/>
+            <w:rFonts w:ascii="Times New Roman" w:hAnsi="Times New Roman" w:cs="Times New Roman"/>
+          </w:rPr>
+          <w:t>LINKTREE</w:t>
+        </w:r>
+      </w:hyperlink>
+    </w:p>
+    <w:p>
+      <w:pPr>
+        <w:pStyle w:val="Prrafodelista"/>
+        <w:rPr>
+          <w:rFonts w:ascii="Times New Roman" w:hAnsi="Times New Roman" w:cs="Times New Roman"/>
+        </w:rPr>
+      </w:pPr>
+    </w:p>
+    <w:p>
+      <w:pPr>
+        <w:pStyle w:val="Prrafodelista"/>
+        <w:numPr>
+          <w:ilvl w:val="0"/>
+          <w:numId w:val="1"/>
+        </w:numPr>
+        <w:rPr>
+          <w:rFonts w:ascii="Times New Roman" w:hAnsi="Times New Roman" w:cs="Times New Roman"/>
+        </w:rPr>
+      </w:pPr>
+      <w:r>
+        <w:rPr>
+          <w:rFonts w:ascii="Times New Roman" w:hAnsi="Times New Roman" w:cs="Times New Roman"/>
+        </w:rPr>
+        <w:t>Presentación de venta del equipo completo</w:t>
+      </w:r>
+    </w:p>
+    <w:p>
+      <w:pPr>
+        <w:pStyle w:val="Prrafodelista"/>
+        <w:rPr>
+          <w:rFonts w:ascii="Times New Roman" w:hAnsi="Times New Roman" w:cs="Times New Roman"/>
+        </w:rPr>
+      </w:pPr>
+    </w:p>
+    <w:p>
+      <w:pPr>
+        <w:pStyle w:val="Prrafodelista"/>
+        <w:numPr>
+          <w:ilvl w:val="0"/>
+          <w:numId w:val="1"/>
+        </w:numPr>
+        <w:rPr>
+          <w:rFonts w:ascii="Times New Roman" w:hAnsi="Times New Roman" w:cs="Times New Roman"/>
+        </w:rPr>
+      </w:pPr>
+      <w:hyperlink r:id="rId19" w:anchor="heading=h.fjx1trbge67y" w:history="1">
         <w:r>
           <w:rPr>
             <w:rStyle w:val="Hipervnculo"/>
@@ -709,7 +866,6 @@
         <w:ind w:left="1416"/>
         <w:rPr>
           <w:rFonts w:ascii="Times New Roman" w:hAnsi="Times New Roman" w:cs="Times New Roman"/>
-          <w:strike/>
         </w:rPr>
       </w:pPr>
       <w:r>
@@ -735,6 +891,21 @@
         </w:rPr>
         <w:t>)</w:t>
       </w:r>
+      <w:r>
+        <w:rPr>
+          <w:rFonts w:ascii="Times New Roman" w:hAnsi="Times New Roman" w:cs="Times New Roman"/>
+        </w:rPr>
+        <w:t xml:space="preserve"> </w:t>
+      </w:r>
+      <w:hyperlink r:id="rId20" w:history="1">
+        <w:r>
+          <w:rPr>
+            <w:rStyle w:val="Hipervnculo"/>
+            <w:rFonts w:ascii="Times New Roman" w:hAnsi="Times New Roman" w:cs="Times New Roman"/>
+          </w:rPr>
+          <w:t>ENLACE</w:t>
+        </w:r>
+      </w:hyperlink>
     </w:p>
     <w:p>
       <w:pPr>
@@ -742,7 +913,6 @@
         <w:ind w:left="1416"/>
         <w:rPr>
           <w:rFonts w:ascii="Times New Roman" w:hAnsi="Times New Roman" w:cs="Times New Roman"/>
-          <w:strike/>
         </w:rPr>
       </w:pPr>
       <w:r>
@@ -768,6 +938,21 @@
         </w:rPr>
         <w:t>)</w:t>
       </w:r>
+      <w:r>
+        <w:rPr>
+          <w:rFonts w:ascii="Times New Roman" w:hAnsi="Times New Roman" w:cs="Times New Roman"/>
+        </w:rPr>
+        <w:t xml:space="preserve"> </w:t>
+      </w:r>
+      <w:hyperlink r:id="rId21" w:history="1">
+        <w:r>
+          <w:rPr>
+            <w:rStyle w:val="Hipervnculo"/>
+            <w:rFonts w:ascii="Times New Roman" w:hAnsi="Times New Roman" w:cs="Times New Roman"/>
+          </w:rPr>
+          <w:t>ENLACE</w:t>
+        </w:r>
+      </w:hyperlink>
     </w:p>
     <w:p>
       <w:pPr>
@@ -775,7 +960,6 @@
         <w:ind w:left="1416"/>
         <w:rPr>
           <w:rFonts w:ascii="Times New Roman" w:hAnsi="Times New Roman" w:cs="Times New Roman"/>
-          <w:strike/>
         </w:rPr>
       </w:pPr>
       <w:r>
@@ -801,6 +985,21 @@
         </w:rPr>
         <w:t>)</w:t>
       </w:r>
+      <w:r>
+        <w:rPr>
+          <w:rFonts w:ascii="Times New Roman" w:hAnsi="Times New Roman" w:cs="Times New Roman"/>
+        </w:rPr>
+        <w:t xml:space="preserve"> </w:t>
+      </w:r>
+      <w:hyperlink r:id="rId22" w:history="1">
+        <w:r>
+          <w:rPr>
+            <w:rStyle w:val="Hipervnculo"/>
+            <w:rFonts w:ascii="Times New Roman" w:hAnsi="Times New Roman" w:cs="Times New Roman"/>
+          </w:rPr>
+          <w:t>ENLACE</w:t>
+        </w:r>
+      </w:hyperlink>
     </w:p>
     <w:p>
       <w:pPr>
@@ -837,7 +1036,6 @@
         <w:ind w:left="1416"/>
         <w:rPr>
           <w:rFonts w:ascii="Times New Roman" w:hAnsi="Times New Roman" w:cs="Times New Roman"/>
-          <w:strike/>
         </w:rPr>
       </w:pPr>
       <w:r>
@@ -863,6 +1061,22 @@
         </w:rPr>
         <w:t xml:space="preserve"> a documento)</w:t>
       </w:r>
+      <w:r>
+        <w:rPr>
+          <w:rFonts w:ascii="Times New Roman" w:hAnsi="Times New Roman" w:cs="Times New Roman"/>
+          <w:strike/>
+        </w:rPr>
+        <w:t xml:space="preserve"> </w:t>
+      </w:r>
+      <w:hyperlink r:id="rId23" w:history="1">
+        <w:r>
+          <w:rPr>
+            <w:rStyle w:val="Hipervnculo"/>
+            <w:rFonts w:ascii="Times New Roman" w:hAnsi="Times New Roman" w:cs="Times New Roman"/>
+          </w:rPr>
+          <w:t>ENLACE</w:t>
+        </w:r>
+      </w:hyperlink>
     </w:p>
     <w:p>
       <w:pPr>
@@ -870,14 +1084,14 @@
         <w:ind w:left="1416"/>
         <w:rPr>
           <w:rFonts w:ascii="Times New Roman" w:hAnsi="Times New Roman" w:cs="Times New Roman"/>
-          <w:strike/>
-        </w:rPr>
-      </w:pPr>
-      <w:r>
-        <w:rPr>
-          <w:rFonts w:ascii="Times New Roman" w:hAnsi="Times New Roman" w:cs="Times New Roman"/>
-          <w:strike/>
-        </w:rPr>
+        </w:rPr>
+      </w:pPr>
+      <w:r>
+        <w:rPr>
+          <w:rFonts w:ascii="Times New Roman" w:hAnsi="Times New Roman" w:cs="Times New Roman"/>
+          <w:strike/>
+        </w:rPr>
+        <w:lastRenderedPageBreak/>
         <w:t xml:space="preserve">10.1.6. Carátula organizada en </w:t>
       </w:r>
       <w:proofErr w:type="spellStart"/>
@@ -912,19 +1126,33 @@
         </w:rPr>
         <w:t>).</w:t>
       </w:r>
-    </w:p>
-    <w:p>
-      <w:pPr>
-        <w:pStyle w:val="Prrafodelista"/>
-        <w:rPr>
-          <w:rFonts w:ascii="Times New Roman" w:hAnsi="Times New Roman" w:cs="Times New Roman"/>
-        </w:rPr>
-      </w:pPr>
-      <w:r>
-        <w:rPr>
-          <w:rFonts w:ascii="Times New Roman" w:hAnsi="Times New Roman" w:cs="Times New Roman"/>
-        </w:rPr>
-        <w:lastRenderedPageBreak/>
+      <w:r>
+        <w:rPr>
+          <w:rFonts w:ascii="Times New Roman" w:hAnsi="Times New Roman" w:cs="Times New Roman"/>
+        </w:rPr>
+        <w:t xml:space="preserve"> </w:t>
+      </w:r>
+      <w:hyperlink r:id="rId24" w:history="1">
+        <w:r>
+          <w:rPr>
+            <w:rStyle w:val="Hipervnculo"/>
+            <w:rFonts w:ascii="Times New Roman" w:hAnsi="Times New Roman" w:cs="Times New Roman"/>
+          </w:rPr>
+          <w:t>ENLACE</w:t>
+        </w:r>
+      </w:hyperlink>
+    </w:p>
+    <w:p>
+      <w:pPr>
+        <w:pStyle w:val="Prrafodelista"/>
+        <w:rPr>
+          <w:rFonts w:ascii="Times New Roman" w:hAnsi="Times New Roman" w:cs="Times New Roman"/>
+        </w:rPr>
+      </w:pPr>
+      <w:r>
+        <w:rPr>
+          <w:rFonts w:ascii="Times New Roman" w:hAnsi="Times New Roman" w:cs="Times New Roman"/>
+        </w:rPr>
         <w:t xml:space="preserve">10.2. </w:t>
       </w:r>
       <w:r>
@@ -982,6 +1210,21 @@
         </w:rPr>
         <w:t>)</w:t>
       </w:r>
+      <w:r>
+        <w:rPr>
+          <w:rFonts w:ascii="Times New Roman" w:hAnsi="Times New Roman" w:cs="Times New Roman"/>
+        </w:rPr>
+        <w:t xml:space="preserve"> </w:t>
+      </w:r>
+      <w:hyperlink r:id="rId25" w:history="1">
+        <w:r>
+          <w:rPr>
+            <w:rStyle w:val="Hipervnculo"/>
+            <w:rFonts w:ascii="Times New Roman" w:hAnsi="Times New Roman" w:cs="Times New Roman"/>
+          </w:rPr>
+          <w:t>ENLACE</w:t>
+        </w:r>
+      </w:hyperlink>
     </w:p>
     <w:p>
       <w:pPr>
@@ -989,7 +1232,6 @@
         <w:ind w:left="1416"/>
         <w:rPr>
           <w:rFonts w:ascii="Times New Roman" w:hAnsi="Times New Roman" w:cs="Times New Roman"/>
-          <w:strike/>
         </w:rPr>
       </w:pPr>
       <w:r>
@@ -1022,6 +1264,21 @@
         </w:rPr>
         <w:t>)</w:t>
       </w:r>
+      <w:r>
+        <w:rPr>
+          <w:rFonts w:ascii="Times New Roman" w:hAnsi="Times New Roman" w:cs="Times New Roman"/>
+        </w:rPr>
+        <w:t xml:space="preserve"> </w:t>
+      </w:r>
+      <w:hyperlink r:id="rId26" w:history="1">
+        <w:r>
+          <w:rPr>
+            <w:rStyle w:val="Hipervnculo"/>
+            <w:rFonts w:ascii="Times New Roman" w:hAnsi="Times New Roman" w:cs="Times New Roman"/>
+          </w:rPr>
+          <w:t>ENLACE</w:t>
+        </w:r>
+      </w:hyperlink>
     </w:p>
     <w:p>
       <w:pPr>
@@ -1072,7 +1329,6 @@
         <w:ind w:left="1416"/>
         <w:rPr>
           <w:rFonts w:ascii="Times New Roman" w:hAnsi="Times New Roman" w:cs="Times New Roman"/>
-          <w:strike/>
         </w:rPr>
       </w:pPr>
       <w:r>
@@ -1098,6 +1354,21 @@
         </w:rPr>
         <w:t>)</w:t>
       </w:r>
+      <w:r>
+        <w:rPr>
+          <w:rFonts w:ascii="Times New Roman" w:hAnsi="Times New Roman" w:cs="Times New Roman"/>
+        </w:rPr>
+        <w:t xml:space="preserve"> </w:t>
+      </w:r>
+      <w:hyperlink r:id="rId27" w:history="1">
+        <w:r>
+          <w:rPr>
+            <w:rStyle w:val="Hipervnculo"/>
+            <w:rFonts w:ascii="Times New Roman" w:hAnsi="Times New Roman" w:cs="Times New Roman"/>
+          </w:rPr>
+          <w:t>ENLACE</w:t>
+        </w:r>
+      </w:hyperlink>
     </w:p>
     <w:p>
       <w:pPr>
@@ -1131,6 +1402,28 @@
         </w:rPr>
         <w:t>)</w:t>
       </w:r>
+      <w:r>
+        <w:rPr>
+          <w:rFonts w:ascii="Times New Roman" w:hAnsi="Times New Roman" w:cs="Times New Roman"/>
+        </w:rPr>
+        <w:t xml:space="preserve"> </w:t>
+      </w:r>
+      <w:hyperlink r:id="rId28" w:history="1">
+        <w:r>
+          <w:rPr>
+            <w:rStyle w:val="Hipervnculo"/>
+            <w:rFonts w:ascii="Times New Roman" w:hAnsi="Times New Roman" w:cs="Times New Roman"/>
+          </w:rPr>
+          <w:t>ENLACE</w:t>
+        </w:r>
+      </w:hyperlink>
+      <w:r>
+        <w:rPr>
+          <w:rFonts w:ascii="Times New Roman" w:hAnsi="Times New Roman" w:cs="Times New Roman"/>
+          <w:strike/>
+        </w:rPr>
+        <w:t xml:space="preserve"> </w:t>
+      </w:r>
     </w:p>
     <w:p>
       <w:pPr>
@@ -1138,7 +1431,6 @@
         <w:ind w:left="1416"/>
         <w:rPr>
           <w:rFonts w:ascii="Times New Roman" w:hAnsi="Times New Roman" w:cs="Times New Roman"/>
-          <w:strike/>
         </w:rPr>
       </w:pPr>
       <w:r>
@@ -1171,6 +1463,21 @@
         </w:rPr>
         <w:t>)</w:t>
       </w:r>
+      <w:r>
+        <w:rPr>
+          <w:rFonts w:ascii="Times New Roman" w:hAnsi="Times New Roman" w:cs="Times New Roman"/>
+        </w:rPr>
+        <w:t xml:space="preserve"> </w:t>
+      </w:r>
+      <w:hyperlink r:id="rId29" w:history="1">
+        <w:r>
+          <w:rPr>
+            <w:rStyle w:val="Hipervnculo"/>
+            <w:rFonts w:ascii="Times New Roman" w:hAnsi="Times New Roman" w:cs="Times New Roman"/>
+          </w:rPr>
+          <w:t>ENLACE</w:t>
+        </w:r>
+      </w:hyperlink>
     </w:p>
     <w:p>
       <w:pPr>
@@ -1178,7 +1485,6 @@
         <w:ind w:left="1416"/>
         <w:rPr>
           <w:rFonts w:ascii="Times New Roman" w:hAnsi="Times New Roman" w:cs="Times New Roman"/>
-          <w:strike/>
         </w:rPr>
       </w:pPr>
       <w:r>
@@ -1227,6 +1533,21 @@
         </w:rPr>
         <w:t>)</w:t>
       </w:r>
+      <w:r>
+        <w:rPr>
+          <w:rFonts w:ascii="Times New Roman" w:hAnsi="Times New Roman" w:cs="Times New Roman"/>
+        </w:rPr>
+        <w:t xml:space="preserve"> </w:t>
+      </w:r>
+      <w:hyperlink r:id="rId30" w:history="1">
+        <w:r>
+          <w:rPr>
+            <w:rStyle w:val="Hipervnculo"/>
+            <w:rFonts w:ascii="Times New Roman" w:hAnsi="Times New Roman" w:cs="Times New Roman"/>
+          </w:rPr>
+          <w:t>ENLACE</w:t>
+        </w:r>
+      </w:hyperlink>
     </w:p>
     <w:p>
       <w:pPr>
@@ -1674,7 +1995,7 @@
         <w:br/>
         <w:t>        Primera revisión de </w:t>
       </w:r>
-      <w:hyperlink r:id="rId11" w:history="1">
+      <w:hyperlink r:id="rId31" w:history="1">
         <w:r>
           <w:rPr>
             <w:rStyle w:val="Hipervnculo"/>
@@ -1693,7 +2014,7 @@
         </w:rPr>
         <w:t>, condición necesaria para poder presentarse a la </w:t>
       </w:r>
-      <w:hyperlink r:id="rId12" w:history="1">
+      <w:hyperlink r:id="rId32" w:history="1">
         <w:r>
           <w:rPr>
             <w:rStyle w:val="Hipervnculo"/>
@@ -1767,7 +2088,7 @@
         <w:br/>
         <w:t>        Primera instancia de </w:t>
       </w:r>
-      <w:hyperlink r:id="rId13" w:history="1">
+      <w:hyperlink r:id="rId33" w:history="1">
         <w:r>
           <w:rPr>
             <w:rStyle w:val="Hipervnculo"/>
@@ -1977,9 +2298,10 @@
           <w:sz w:val="22"/>
           <w:szCs w:val="22"/>
         </w:rPr>
+        <w:lastRenderedPageBreak/>
         <w:t>Revisión de </w:t>
       </w:r>
-      <w:hyperlink r:id="rId14" w:history="1">
+      <w:hyperlink r:id="rId34" w:history="1">
         <w:r>
           <w:rPr>
             <w:rStyle w:val="Hipervnculo"/>
@@ -2038,7 +2360,6 @@
           <w:sz w:val="22"/>
           <w:szCs w:val="22"/>
         </w:rPr>
-        <w:lastRenderedPageBreak/>
         <w:t>19 de Noviembre</w:t>
       </w:r>
       <w:r>
@@ -2058,7 +2379,7 @@
         <w:br/>
         <w:t>        Segunda instancia de </w:t>
       </w:r>
-      <w:hyperlink r:id="rId15" w:history="1">
+      <w:hyperlink r:id="rId35" w:history="1">
         <w:r>
           <w:rPr>
             <w:rStyle w:val="Hipervnculo"/>
@@ -2132,7 +2453,7 @@
         <w:br/>
         <w:t>        Última instancia de </w:t>
       </w:r>
-      <w:hyperlink r:id="rId16" w:history="1">
+      <w:hyperlink r:id="rId36" w:history="1">
         <w:r>
           <w:rPr>
             <w:rStyle w:val="Hipervnculo"/>
@@ -2175,7 +2496,7 @@
         </w:rPr>
         <w:t>Última revisión de </w:t>
       </w:r>
-      <w:hyperlink r:id="rId17" w:history="1">
+      <w:hyperlink r:id="rId37" w:history="1">
         <w:r>
           <w:rPr>
             <w:rStyle w:val="Hipervnculo"/>
@@ -3824,6 +4145,18 @@
     <w:basedOn w:val="Fuentedeprrafopredeter"/>
     <w:rsid w:val="004740FC"/>
   </w:style>
+  <w:style w:type="character" w:styleId="Hipervnculovisitado">
+    <w:name w:val="FollowedHyperlink"/>
+    <w:basedOn w:val="Fuentedeprrafopredeter"/>
+    <w:uiPriority w:val="99"/>
+    <w:semiHidden/>
+    <w:unhideWhenUsed/>
+    <w:rsid w:val="00793E9C"/>
+    <w:rPr>
+      <w:color w:val="96607D" w:themeColor="followedHyperlink"/>
+      <w:u w:val="single"/>
+    </w:rPr>
+  </w:style>
 </w:styles>
 </file>
 

</xml_diff>

<commit_message>
Actualizo requisitos de cierre
</commit_message>
<xml_diff>
--- a/Documentos Proyecto/Requisitos de Cierre.docx
+++ b/Documentos Proyecto/Requisitos de Cierre.docx
@@ -447,6 +447,7 @@
         </w:numPr>
         <w:rPr>
           <w:rFonts w:ascii="Times New Roman" w:hAnsi="Times New Roman" w:cs="Times New Roman"/>
+          <w:strike/>
         </w:rPr>
       </w:pPr>
       <w:hyperlink r:id="rId13" w:history="1">
@@ -454,9 +455,43 @@
           <w:rPr>
             <w:rStyle w:val="Hipervnculo"/>
             <w:rFonts w:ascii="Times New Roman" w:hAnsi="Times New Roman" w:cs="Times New Roman"/>
+            <w:strike/>
           </w:rPr>
-          <w:t>Definición de elementos de alcance inconclusos</w:t>
+          <w:t>Definición de elementos de alcance inconcluso</w:t>
         </w:r>
+        <w:r>
+          <w:rPr>
+            <w:rStyle w:val="Hipervnculo"/>
+            <w:rFonts w:ascii="Times New Roman" w:hAnsi="Times New Roman" w:cs="Times New Roman"/>
+            <w:strike/>
+          </w:rPr>
+          <w:t>s</w:t>
+        </w:r>
+        <w:r>
+          <w:rPr>
+            <w:rStyle w:val="Hipervnculo"/>
+            <w:rFonts w:ascii="Times New Roman" w:hAnsi="Times New Roman" w:cs="Times New Roman"/>
+            <w:u w:val="none"/>
+          </w:rPr>
+          <w:t xml:space="preserve"> </w:t>
+        </w:r>
+        <w:bookmarkStart w:id="0" w:name="_Hlk214278804"/>
+        <w:r>
+          <w:rPr>
+            <w:rStyle w:val="Hipervnculo"/>
+            <w:rFonts w:ascii="Times New Roman" w:hAnsi="Times New Roman" w:cs="Times New Roman"/>
+          </w:rPr>
+          <w:t>ENLACE</w:t>
+        </w:r>
+        <w:r>
+          <w:rPr>
+            <w:rStyle w:val="Hipervnculo"/>
+            <w:rFonts w:ascii="Times New Roman" w:hAnsi="Times New Roman" w:cs="Times New Roman"/>
+            <w:strike/>
+          </w:rPr>
+          <w:t xml:space="preserve"> </w:t>
+        </w:r>
+        <w:bookmarkEnd w:id="0"/>
       </w:hyperlink>
     </w:p>
     <w:p>
@@ -821,6 +856,7 @@
         </w:numPr>
         <w:rPr>
           <w:rFonts w:ascii="Times New Roman" w:hAnsi="Times New Roman" w:cs="Times New Roman"/>
+          <w:strike/>
         </w:rPr>
       </w:pPr>
       <w:hyperlink r:id="rId19" w:anchor="heading=h.fjx1trbge67y" w:history="1">
@@ -828,6 +864,7 @@
           <w:rPr>
             <w:rStyle w:val="Hipervnculo"/>
             <w:rFonts w:ascii="Times New Roman" w:hAnsi="Times New Roman" w:cs="Times New Roman"/>
+            <w:strike/>
           </w:rPr>
           <w:t>Entrega formal de los entregables del proyecto.</w:t>
         </w:r>
@@ -838,19 +875,15 @@
         <w:pStyle w:val="Prrafodelista"/>
         <w:rPr>
           <w:rFonts w:ascii="Times New Roman" w:hAnsi="Times New Roman" w:cs="Times New Roman"/>
-        </w:rPr>
-      </w:pPr>
-      <w:r>
-        <w:rPr>
-          <w:rFonts w:ascii="Times New Roman" w:hAnsi="Times New Roman" w:cs="Times New Roman"/>
-        </w:rPr>
-        <w:t xml:space="preserve">10.1.  </w:t>
-      </w:r>
-      <w:r>
-        <w:rPr>
-          <w:rFonts w:ascii="Times New Roman" w:hAnsi="Times New Roman" w:cs="Times New Roman"/>
-        </w:rPr>
-        <w:t>Documentación completa y corregidas</w:t>
+          <w:strike/>
+        </w:rPr>
+      </w:pPr>
+      <w:r>
+        <w:rPr>
+          <w:rFonts w:ascii="Times New Roman" w:hAnsi="Times New Roman" w:cs="Times New Roman"/>
+          <w:strike/>
+        </w:rPr>
+        <w:t>10.1.  Documentación completa y corregidas</w:t>
       </w:r>
     </w:p>
     <w:p>
@@ -1005,59 +1038,13 @@
       <w:r>
         <w:rPr>
           <w:rFonts w:ascii="Times New Roman" w:hAnsi="Times New Roman" w:cs="Times New Roman"/>
-        </w:rPr>
-        <w:t>10.1.4. Elementos de alcance inconclusos (documento/</w:t>
-      </w:r>
-      <w:proofErr w:type="gramStart"/>
-      <w:r>
-        <w:rPr>
-          <w:rFonts w:ascii="Times New Roman" w:hAnsi="Times New Roman" w:cs="Times New Roman"/>
-        </w:rPr>
-        <w:t>link</w:t>
-      </w:r>
-      <w:proofErr w:type="gramEnd"/>
-      <w:r>
-        <w:rPr>
-          <w:rFonts w:ascii="Times New Roman" w:hAnsi="Times New Roman" w:cs="Times New Roman"/>
-        </w:rPr>
-        <w:t xml:space="preserve"> a documento)</w:t>
-      </w:r>
-    </w:p>
-    <w:p>
-      <w:pPr>
-        <w:pStyle w:val="Prrafodelista"/>
-        <w:ind w:left="1416"/>
-        <w:rPr>
-          <w:rFonts w:ascii="Times New Roman" w:hAnsi="Times New Roman" w:cs="Times New Roman"/>
-        </w:rPr>
-      </w:pPr>
-      <w:r>
-        <w:rPr>
-          <w:rFonts w:ascii="Times New Roman" w:hAnsi="Times New Roman" w:cs="Times New Roman"/>
-          <w:strike/>
-        </w:rPr>
-        <w:t>10.1.5. Plantilla de compras completo (documento/</w:t>
-      </w:r>
-      <w:proofErr w:type="gramStart"/>
-      <w:r>
-        <w:rPr>
-          <w:rFonts w:ascii="Times New Roman" w:hAnsi="Times New Roman" w:cs="Times New Roman"/>
-          <w:strike/>
-        </w:rPr>
-        <w:t>link</w:t>
-      </w:r>
-      <w:proofErr w:type="gramEnd"/>
-      <w:r>
-        <w:rPr>
-          <w:rFonts w:ascii="Times New Roman" w:hAnsi="Times New Roman" w:cs="Times New Roman"/>
-          <w:strike/>
-        </w:rPr>
-        <w:t xml:space="preserve"> a documento)</w:t>
-      </w:r>
-      <w:r>
-        <w:rPr>
-          <w:rFonts w:ascii="Times New Roman" w:hAnsi="Times New Roman" w:cs="Times New Roman"/>
-          <w:strike/>
+          <w:strike/>
+        </w:rPr>
+        <w:t>10.1.4. Elementos de alcance inconclusos (documento/link a documento)</w:t>
+      </w:r>
+      <w:r>
+        <w:rPr>
+          <w:rFonts w:ascii="Times New Roman" w:hAnsi="Times New Roman" w:cs="Times New Roman"/>
         </w:rPr>
         <w:t xml:space="preserve"> </w:t>
       </w:r>
@@ -1084,44 +1071,12 @@
           <w:rFonts w:ascii="Times New Roman" w:hAnsi="Times New Roman" w:cs="Times New Roman"/>
           <w:strike/>
         </w:rPr>
-        <w:lastRenderedPageBreak/>
-        <w:t xml:space="preserve">10.1.6. Carátula organizada en </w:t>
-      </w:r>
-      <w:proofErr w:type="spellStart"/>
-      <w:r>
-        <w:rPr>
-          <w:rFonts w:ascii="Times New Roman" w:hAnsi="Times New Roman" w:cs="Times New Roman"/>
-          <w:strike/>
-        </w:rPr>
-        <w:t>github</w:t>
-      </w:r>
-      <w:proofErr w:type="spellEnd"/>
-      <w:r>
-        <w:rPr>
-          <w:rFonts w:ascii="Times New Roman" w:hAnsi="Times New Roman" w:cs="Times New Roman"/>
-          <w:strike/>
-        </w:rPr>
-        <w:t xml:space="preserve"> (incluir contactos a redes profesionales, no incluir datos personales como </w:t>
-      </w:r>
-      <w:proofErr w:type="spellStart"/>
-      <w:r>
-        <w:rPr>
-          <w:rFonts w:ascii="Times New Roman" w:hAnsi="Times New Roman" w:cs="Times New Roman"/>
-          <w:strike/>
-        </w:rPr>
-        <w:t>dni</w:t>
-      </w:r>
-      <w:proofErr w:type="spellEnd"/>
-      <w:r>
-        <w:rPr>
-          <w:rFonts w:ascii="Times New Roman" w:hAnsi="Times New Roman" w:cs="Times New Roman"/>
-          <w:strike/>
-        </w:rPr>
-        <w:t>).</w:t>
-      </w:r>
-      <w:r>
-        <w:rPr>
-          <w:rFonts w:ascii="Times New Roman" w:hAnsi="Times New Roman" w:cs="Times New Roman"/>
+        <w:t>10.1.5. Plantilla de compras completo (documento/link a documento)</w:t>
+      </w:r>
+      <w:r>
+        <w:rPr>
+          <w:rFonts w:ascii="Times New Roman" w:hAnsi="Times New Roman" w:cs="Times New Roman"/>
+          <w:strike/>
         </w:rPr>
         <w:t xml:space="preserve"> </w:t>
       </w:r>
@@ -1138,54 +1093,18 @@
     <w:p>
       <w:pPr>
         <w:pStyle w:val="Prrafodelista"/>
-        <w:rPr>
-          <w:rFonts w:ascii="Times New Roman" w:hAnsi="Times New Roman" w:cs="Times New Roman"/>
-        </w:rPr>
-      </w:pPr>
-      <w:r>
-        <w:rPr>
-          <w:rFonts w:ascii="Times New Roman" w:hAnsi="Times New Roman" w:cs="Times New Roman"/>
-        </w:rPr>
-        <w:t xml:space="preserve">10.2. </w:t>
-      </w:r>
-      <w:r>
-        <w:rPr>
-          <w:rFonts w:ascii="Times New Roman" w:hAnsi="Times New Roman" w:cs="Times New Roman"/>
-        </w:rPr>
-        <w:t>Materiales</w:t>
-      </w:r>
-    </w:p>
-    <w:p>
-      <w:pPr>
-        <w:pStyle w:val="Prrafodelista"/>
         <w:ind w:left="1416"/>
         <w:rPr>
           <w:rFonts w:ascii="Times New Roman" w:hAnsi="Times New Roman" w:cs="Times New Roman"/>
-          <w:strike/>
-        </w:rPr>
-      </w:pPr>
-      <w:r>
-        <w:rPr>
-          <w:rFonts w:ascii="Times New Roman" w:hAnsi="Times New Roman" w:cs="Times New Roman"/>
-          <w:strike/>
-        </w:rPr>
-        <w:t xml:space="preserve">10.2.1. Video de presentación (original y </w:t>
-      </w:r>
-      <w:proofErr w:type="gramStart"/>
-      <w:r>
-        <w:rPr>
-          <w:rFonts w:ascii="Times New Roman" w:hAnsi="Times New Roman" w:cs="Times New Roman"/>
-          <w:strike/>
-        </w:rPr>
-        <w:t>link</w:t>
-      </w:r>
-      <w:proofErr w:type="gramEnd"/>
-      <w:r>
-        <w:rPr>
-          <w:rFonts w:ascii="Times New Roman" w:hAnsi="Times New Roman" w:cs="Times New Roman"/>
-          <w:strike/>
-        </w:rPr>
-        <w:t xml:space="preserve"> a </w:t>
+        </w:rPr>
+      </w:pPr>
+      <w:r>
+        <w:rPr>
+          <w:rFonts w:ascii="Times New Roman" w:hAnsi="Times New Roman" w:cs="Times New Roman"/>
+          <w:strike/>
+        </w:rPr>
+        <w:lastRenderedPageBreak/>
+        <w:t xml:space="preserve">10.1.6. Carátula organizada en </w:t>
       </w:r>
       <w:proofErr w:type="spellStart"/>
       <w:r>
@@ -1193,7 +1112,7 @@
           <w:rFonts w:ascii="Times New Roman" w:hAnsi="Times New Roman" w:cs="Times New Roman"/>
           <w:strike/>
         </w:rPr>
-        <w:t>youtube</w:t>
+        <w:t>github</w:t>
       </w:r>
       <w:proofErr w:type="spellEnd"/>
       <w:r>
@@ -1201,7 +1120,23 @@
           <w:rFonts w:ascii="Times New Roman" w:hAnsi="Times New Roman" w:cs="Times New Roman"/>
           <w:strike/>
         </w:rPr>
-        <w:t>)</w:t>
+        <w:t xml:space="preserve"> (incluir contactos a redes profesionales, no incluir datos personales como </w:t>
+      </w:r>
+      <w:proofErr w:type="spellStart"/>
+      <w:r>
+        <w:rPr>
+          <w:rFonts w:ascii="Times New Roman" w:hAnsi="Times New Roman" w:cs="Times New Roman"/>
+          <w:strike/>
+        </w:rPr>
+        <w:t>dni</w:t>
+      </w:r>
+      <w:proofErr w:type="spellEnd"/>
+      <w:r>
+        <w:rPr>
+          <w:rFonts w:ascii="Times New Roman" w:hAnsi="Times New Roman" w:cs="Times New Roman"/>
+          <w:strike/>
+        </w:rPr>
+        <w:t>).</w:t>
       </w:r>
       <w:r>
         <w:rPr>
@@ -1222,24 +1157,38 @@
     <w:p>
       <w:pPr>
         <w:pStyle w:val="Prrafodelista"/>
+        <w:rPr>
+          <w:rFonts w:ascii="Times New Roman" w:hAnsi="Times New Roman" w:cs="Times New Roman"/>
+        </w:rPr>
+      </w:pPr>
+      <w:r>
+        <w:rPr>
+          <w:rFonts w:ascii="Times New Roman" w:hAnsi="Times New Roman" w:cs="Times New Roman"/>
+        </w:rPr>
+        <w:t xml:space="preserve">10.2. </w:t>
+      </w:r>
+      <w:r>
+        <w:rPr>
+          <w:rFonts w:ascii="Times New Roman" w:hAnsi="Times New Roman" w:cs="Times New Roman"/>
+        </w:rPr>
+        <w:t>Materiales</w:t>
+      </w:r>
+    </w:p>
+    <w:p>
+      <w:pPr>
+        <w:pStyle w:val="Prrafodelista"/>
         <w:ind w:left="1416"/>
         <w:rPr>
           <w:rFonts w:ascii="Times New Roman" w:hAnsi="Times New Roman" w:cs="Times New Roman"/>
-        </w:rPr>
-      </w:pPr>
-      <w:r>
-        <w:rPr>
-          <w:rFonts w:ascii="Times New Roman" w:hAnsi="Times New Roman" w:cs="Times New Roman"/>
-          <w:strike/>
-        </w:rPr>
-        <w:t xml:space="preserve">10.2.2. </w:t>
-      </w:r>
-      <w:r>
-        <w:rPr>
-          <w:rFonts w:ascii="Times New Roman" w:hAnsi="Times New Roman" w:cs="Times New Roman"/>
-          <w:strike/>
-        </w:rPr>
-        <w:t>Foto del equipo (</w:t>
+          <w:strike/>
+        </w:rPr>
+      </w:pPr>
+      <w:r>
+        <w:rPr>
+          <w:rFonts w:ascii="Times New Roman" w:hAnsi="Times New Roman" w:cs="Times New Roman"/>
+          <w:strike/>
+        </w:rPr>
+        <w:t xml:space="preserve">10.2.1. Video de presentación (original y link a </w:t>
       </w:r>
       <w:proofErr w:type="spellStart"/>
       <w:r>
@@ -1247,7 +1196,7 @@
           <w:rFonts w:ascii="Times New Roman" w:hAnsi="Times New Roman" w:cs="Times New Roman"/>
           <w:strike/>
         </w:rPr>
-        <w:t>github</w:t>
+        <w:t>youtube</w:t>
       </w:r>
       <w:proofErr w:type="spellEnd"/>
       <w:r>
@@ -1284,27 +1233,22 @@
       <w:r>
         <w:rPr>
           <w:rFonts w:ascii="Times New Roman" w:hAnsi="Times New Roman" w:cs="Times New Roman"/>
-        </w:rPr>
-        <w:t>10.2.3. Diapositiva para exposición (documento/</w:t>
-      </w:r>
-      <w:proofErr w:type="gramStart"/>
-      <w:r>
-        <w:rPr>
-          <w:rFonts w:ascii="Times New Roman" w:hAnsi="Times New Roman" w:cs="Times New Roman"/>
-        </w:rPr>
-        <w:t>link</w:t>
-      </w:r>
-      <w:proofErr w:type="gramEnd"/>
-      <w:r>
-        <w:rPr>
-          <w:rFonts w:ascii="Times New Roman" w:hAnsi="Times New Roman" w:cs="Times New Roman"/>
-        </w:rPr>
-        <w:t xml:space="preserve"> a documento/</w:t>
+          <w:strike/>
+        </w:rPr>
+        <w:t xml:space="preserve">10.2.2. </w:t>
+      </w:r>
+      <w:r>
+        <w:rPr>
+          <w:rFonts w:ascii="Times New Roman" w:hAnsi="Times New Roman" w:cs="Times New Roman"/>
+          <w:strike/>
+        </w:rPr>
+        <w:t>Foto del equipo (</w:t>
       </w:r>
       <w:proofErr w:type="spellStart"/>
       <w:r>
         <w:rPr>
           <w:rFonts w:ascii="Times New Roman" w:hAnsi="Times New Roman" w:cs="Times New Roman"/>
+          <w:strike/>
         </w:rPr>
         <w:t>github</w:t>
       </w:r>
@@ -1312,49 +1256,13 @@
       <w:r>
         <w:rPr>
           <w:rFonts w:ascii="Times New Roman" w:hAnsi="Times New Roman" w:cs="Times New Roman"/>
+          <w:strike/>
         </w:rPr>
         <w:t>)</w:t>
       </w:r>
-    </w:p>
-    <w:p>
-      <w:pPr>
-        <w:pStyle w:val="Prrafodelista"/>
-        <w:ind w:left="1416"/>
-        <w:rPr>
-          <w:rFonts w:ascii="Times New Roman" w:hAnsi="Times New Roman" w:cs="Times New Roman"/>
-          <w:lang w:val="en-US"/>
-        </w:rPr>
-      </w:pPr>
-      <w:r>
-        <w:rPr>
-          <w:rFonts w:ascii="Times New Roman" w:hAnsi="Times New Roman" w:cs="Times New Roman"/>
-          <w:strike/>
-          <w:lang w:val="en-US"/>
-        </w:rPr>
-        <w:t>10.2.4. Banner (</w:t>
-      </w:r>
-      <w:proofErr w:type="spellStart"/>
-      <w:r>
-        <w:rPr>
-          <w:rFonts w:ascii="Times New Roman" w:hAnsi="Times New Roman" w:cs="Times New Roman"/>
-          <w:strike/>
-          <w:lang w:val="en-US"/>
-        </w:rPr>
-        <w:t>github</w:t>
-      </w:r>
-      <w:proofErr w:type="spellEnd"/>
-      <w:r>
-        <w:rPr>
-          <w:rFonts w:ascii="Times New Roman" w:hAnsi="Times New Roman" w:cs="Times New Roman"/>
-          <w:strike/>
-          <w:lang w:val="en-US"/>
-        </w:rPr>
-        <w:t>)</w:t>
-      </w:r>
-      <w:r>
-        <w:rPr>
-          <w:rFonts w:ascii="Times New Roman" w:hAnsi="Times New Roman" w:cs="Times New Roman"/>
-          <w:lang w:val="en-US"/>
+      <w:r>
+        <w:rPr>
+          <w:rFonts w:ascii="Times New Roman" w:hAnsi="Times New Roman" w:cs="Times New Roman"/>
         </w:rPr>
         <w:t xml:space="preserve"> </w:t>
       </w:r>
@@ -1363,7 +1271,6 @@
           <w:rPr>
             <w:rStyle w:val="Hipervnculo"/>
             <w:rFonts w:ascii="Times New Roman" w:hAnsi="Times New Roman" w:cs="Times New Roman"/>
-            <w:lang w:val="en-US"/>
           </w:rPr>
           <w:t>ENLACE</w:t>
         </w:r>
@@ -1375,7 +1282,35 @@
         <w:ind w:left="1416"/>
         <w:rPr>
           <w:rFonts w:ascii="Times New Roman" w:hAnsi="Times New Roman" w:cs="Times New Roman"/>
-          <w:strike/>
+        </w:rPr>
+      </w:pPr>
+      <w:r>
+        <w:rPr>
+          <w:rFonts w:ascii="Times New Roman" w:hAnsi="Times New Roman" w:cs="Times New Roman"/>
+        </w:rPr>
+        <w:t>10.2.3. Diapositiva para exposición (documento/link a documento/</w:t>
+      </w:r>
+      <w:proofErr w:type="spellStart"/>
+      <w:r>
+        <w:rPr>
+          <w:rFonts w:ascii="Times New Roman" w:hAnsi="Times New Roman" w:cs="Times New Roman"/>
+        </w:rPr>
+        <w:t>github</w:t>
+      </w:r>
+      <w:proofErr w:type="spellEnd"/>
+      <w:r>
+        <w:rPr>
+          <w:rFonts w:ascii="Times New Roman" w:hAnsi="Times New Roman" w:cs="Times New Roman"/>
+        </w:rPr>
+        <w:t>)</w:t>
+      </w:r>
+    </w:p>
+    <w:p>
+      <w:pPr>
+        <w:pStyle w:val="Prrafodelista"/>
+        <w:ind w:left="1416"/>
+        <w:rPr>
+          <w:rFonts w:ascii="Times New Roman" w:hAnsi="Times New Roman" w:cs="Times New Roman"/>
           <w:lang w:val="en-US"/>
         </w:rPr>
       </w:pPr>
@@ -1385,25 +1320,7 @@
           <w:strike/>
           <w:lang w:val="en-US"/>
         </w:rPr>
-        <w:t xml:space="preserve">10.2.5. </w:t>
-      </w:r>
-      <w:proofErr w:type="spellStart"/>
-      <w:r>
-        <w:rPr>
-          <w:rFonts w:ascii="Times New Roman" w:hAnsi="Times New Roman" w:cs="Times New Roman"/>
-          <w:strike/>
-          <w:lang w:val="en-US"/>
-        </w:rPr>
-        <w:t>Modelos</w:t>
-      </w:r>
-      <w:proofErr w:type="spellEnd"/>
-      <w:r>
-        <w:rPr>
-          <w:rFonts w:ascii="Times New Roman" w:hAnsi="Times New Roman" w:cs="Times New Roman"/>
-          <w:strike/>
-          <w:lang w:val="en-US"/>
-        </w:rPr>
-        <w:t xml:space="preserve"> 3d (</w:t>
+        <w:t>10.2.4. Banner (</w:t>
       </w:r>
       <w:proofErr w:type="spellStart"/>
       <w:r>
@@ -1440,42 +1357,49 @@
           <w:t>ENLACE</w:t>
         </w:r>
       </w:hyperlink>
-      <w:r>
+    </w:p>
+    <w:p>
+      <w:pPr>
+        <w:pStyle w:val="Prrafodelista"/>
+        <w:ind w:left="1416"/>
         <w:rPr>
           <w:rFonts w:ascii="Times New Roman" w:hAnsi="Times New Roman" w:cs="Times New Roman"/>
           <w:strike/>
           <w:lang w:val="en-US"/>
         </w:rPr>
-        <w:t xml:space="preserve"> </w:t>
-      </w:r>
-    </w:p>
-    <w:p>
-      <w:pPr>
-        <w:pStyle w:val="Prrafodelista"/>
-        <w:ind w:left="1416"/>
-        <w:rPr>
-          <w:rFonts w:ascii="Times New Roman" w:hAnsi="Times New Roman" w:cs="Times New Roman"/>
-        </w:rPr>
-      </w:pPr>
-      <w:r>
-        <w:rPr>
-          <w:rFonts w:ascii="Times New Roman" w:hAnsi="Times New Roman" w:cs="Times New Roman"/>
-          <w:strike/>
-        </w:rPr>
-        <w:t xml:space="preserve">10.2.6. </w:t>
-      </w:r>
-      <w:r>
-        <w:rPr>
-          <w:rFonts w:ascii="Times New Roman" w:hAnsi="Times New Roman" w:cs="Times New Roman"/>
-          <w:strike/>
-        </w:rPr>
-        <w:t>Códigos fuentes (</w:t>
+      </w:pPr>
+      <w:r>
+        <w:rPr>
+          <w:rFonts w:ascii="Times New Roman" w:hAnsi="Times New Roman" w:cs="Times New Roman"/>
+          <w:strike/>
+          <w:lang w:val="en-US"/>
+        </w:rPr>
+        <w:t xml:space="preserve">10.2.5. </w:t>
       </w:r>
       <w:proofErr w:type="spellStart"/>
       <w:r>
         <w:rPr>
           <w:rFonts w:ascii="Times New Roman" w:hAnsi="Times New Roman" w:cs="Times New Roman"/>
           <w:strike/>
+          <w:lang w:val="en-US"/>
+        </w:rPr>
+        <w:t>Modelos</w:t>
+      </w:r>
+      <w:proofErr w:type="spellEnd"/>
+      <w:r>
+        <w:rPr>
+          <w:rFonts w:ascii="Times New Roman" w:hAnsi="Times New Roman" w:cs="Times New Roman"/>
+          <w:strike/>
+          <w:lang w:val="en-US"/>
+        </w:rPr>
+        <w:t xml:space="preserve"> 3d (</w:t>
+      </w:r>
+      <w:proofErr w:type="spellStart"/>
+      <w:r>
+        <w:rPr>
+          <w:rFonts w:ascii="Times New Roman" w:hAnsi="Times New Roman" w:cs="Times New Roman"/>
+          <w:strike/>
+          <w:lang w:val="en-US"/>
         </w:rPr>
         <w:t>github</w:t>
       </w:r>
@@ -1484,12 +1408,14 @@
         <w:rPr>
           <w:rFonts w:ascii="Times New Roman" w:hAnsi="Times New Roman" w:cs="Times New Roman"/>
           <w:strike/>
+          <w:lang w:val="en-US"/>
         </w:rPr>
         <w:t>)</w:t>
       </w:r>
       <w:r>
         <w:rPr>
           <w:rFonts w:ascii="Times New Roman" w:hAnsi="Times New Roman" w:cs="Times New Roman"/>
+          <w:lang w:val="en-US"/>
         </w:rPr>
         <w:t xml:space="preserve"> </w:t>
       </w:r>
@@ -1498,10 +1424,19 @@
           <w:rPr>
             <w:rStyle w:val="Hipervnculo"/>
             <w:rFonts w:ascii="Times New Roman" w:hAnsi="Times New Roman" w:cs="Times New Roman"/>
+            <w:lang w:val="en-US"/>
           </w:rPr>
           <w:t>ENLACE</w:t>
         </w:r>
       </w:hyperlink>
+      <w:r>
+        <w:rPr>
+          <w:rFonts w:ascii="Times New Roman" w:hAnsi="Times New Roman" w:cs="Times New Roman"/>
+          <w:strike/>
+          <w:lang w:val="en-US"/>
+        </w:rPr>
+        <w:t xml:space="preserve"> </w:t>
+      </w:r>
     </w:p>
     <w:p>
       <w:pPr>
@@ -1516,30 +1451,14 @@
           <w:rFonts w:ascii="Times New Roman" w:hAnsi="Times New Roman" w:cs="Times New Roman"/>
           <w:strike/>
         </w:rPr>
-        <w:t xml:space="preserve">10.2.7. </w:t>
-      </w:r>
-      <w:r>
-        <w:rPr>
-          <w:rFonts w:ascii="Times New Roman" w:hAnsi="Times New Roman" w:cs="Times New Roman"/>
-          <w:strike/>
-        </w:rPr>
-        <w:t xml:space="preserve">Esquemáticos y </w:t>
-      </w:r>
-      <w:proofErr w:type="spellStart"/>
-      <w:r>
-        <w:rPr>
-          <w:rFonts w:ascii="Times New Roman" w:hAnsi="Times New Roman" w:cs="Times New Roman"/>
-          <w:strike/>
-        </w:rPr>
-        <w:t>PCBs</w:t>
-      </w:r>
-      <w:proofErr w:type="spellEnd"/>
-      <w:r>
-        <w:rPr>
-          <w:rFonts w:ascii="Times New Roman" w:hAnsi="Times New Roman" w:cs="Times New Roman"/>
-          <w:strike/>
-        </w:rPr>
-        <w:t xml:space="preserve"> (</w:t>
+        <w:t xml:space="preserve">10.2.6. </w:t>
+      </w:r>
+      <w:r>
+        <w:rPr>
+          <w:rFonts w:ascii="Times New Roman" w:hAnsi="Times New Roman" w:cs="Times New Roman"/>
+          <w:strike/>
+        </w:rPr>
+        <w:t>Códigos fuentes (</w:t>
       </w:r>
       <w:proofErr w:type="spellStart"/>
       <w:r>
@@ -1576,258 +1495,56 @@
     <w:p>
       <w:pPr>
         <w:pStyle w:val="Prrafodelista"/>
-        <w:rPr>
-          <w:rFonts w:ascii="Times New Roman" w:hAnsi="Times New Roman" w:cs="Times New Roman"/>
-          <w:strike/>
-        </w:rPr>
-      </w:pPr>
-      <w:r>
-        <w:rPr>
-          <w:rFonts w:ascii="Times New Roman" w:hAnsi="Times New Roman" w:cs="Times New Roman"/>
-          <w:strike/>
-        </w:rPr>
-        <w:t xml:space="preserve">10.3. </w:t>
-      </w:r>
-      <w:r>
-        <w:rPr>
-          <w:rFonts w:ascii="Times New Roman" w:hAnsi="Times New Roman" w:cs="Times New Roman"/>
-          <w:strike/>
-        </w:rPr>
-        <w:t>Seguimiento</w:t>
-      </w:r>
-    </w:p>
-    <w:p>
-      <w:pPr>
-        <w:pStyle w:val="Prrafodelista"/>
         <w:ind w:left="1416"/>
         <w:rPr>
           <w:rFonts w:ascii="Times New Roman" w:hAnsi="Times New Roman" w:cs="Times New Roman"/>
-          <w:strike/>
-        </w:rPr>
-      </w:pPr>
-      <w:r>
-        <w:rPr>
-          <w:rFonts w:ascii="Times New Roman" w:hAnsi="Times New Roman" w:cs="Times New Roman"/>
-          <w:strike/>
-        </w:rPr>
-        <w:t xml:space="preserve">10.3.1. </w:t>
-      </w:r>
-      <w:r>
-        <w:rPr>
-          <w:rFonts w:ascii="Times New Roman" w:hAnsi="Times New Roman" w:cs="Times New Roman"/>
-          <w:strike/>
-        </w:rPr>
-        <w:t>Facturas de compras ordenadas por fecha (físicas y digitales tanto orden como factura).</w:t>
-      </w:r>
-    </w:p>
-    <w:p>
-      <w:pPr>
-        <w:pStyle w:val="Prrafodelista"/>
-        <w:ind w:left="1416"/>
-        <w:rPr>
-          <w:rFonts w:ascii="Times New Roman" w:hAnsi="Times New Roman" w:cs="Times New Roman"/>
-          <w:strike/>
-        </w:rPr>
-      </w:pPr>
-      <w:r>
-        <w:rPr>
-          <w:rFonts w:ascii="Times New Roman" w:hAnsi="Times New Roman" w:cs="Times New Roman"/>
-          <w:strike/>
-        </w:rPr>
-        <w:t xml:space="preserve">10.3.2. </w:t>
-      </w:r>
-      <w:r>
-        <w:rPr>
-          <w:rFonts w:ascii="Times New Roman" w:hAnsi="Times New Roman" w:cs="Times New Roman"/>
-          <w:strike/>
-        </w:rPr>
-        <w:t>Bitácora de trabajo ordenado (Trello)</w:t>
-      </w:r>
-    </w:p>
-    <w:p>
-      <w:pPr>
-        <w:pStyle w:val="Prrafodelista"/>
-        <w:ind w:left="1416"/>
-        <w:rPr>
-          <w:rFonts w:ascii="Times New Roman" w:hAnsi="Times New Roman" w:cs="Times New Roman"/>
-          <w:strike/>
-        </w:rPr>
-      </w:pPr>
-      <w:r>
-        <w:rPr>
-          <w:rFonts w:ascii="Times New Roman" w:hAnsi="Times New Roman" w:cs="Times New Roman"/>
-          <w:strike/>
-        </w:rPr>
-        <w:t xml:space="preserve">10.3.3. </w:t>
-      </w:r>
-      <w:r>
-        <w:rPr>
-          <w:rFonts w:ascii="Times New Roman" w:hAnsi="Times New Roman" w:cs="Times New Roman"/>
-          <w:strike/>
-        </w:rPr>
-        <w:t>Fotos de perfil en Trello</w:t>
-      </w:r>
-    </w:p>
-    <w:p>
-      <w:pPr>
-        <w:pStyle w:val="Prrafodelista"/>
-        <w:rPr>
-          <w:rFonts w:ascii="Times New Roman" w:hAnsi="Times New Roman" w:cs="Times New Roman"/>
-        </w:rPr>
-      </w:pPr>
-      <w:r>
-        <w:rPr>
-          <w:rFonts w:ascii="Times New Roman" w:hAnsi="Times New Roman" w:cs="Times New Roman"/>
-        </w:rPr>
-        <w:t xml:space="preserve">10.4. </w:t>
-      </w:r>
-      <w:r>
-        <w:rPr>
-          <w:rFonts w:ascii="Times New Roman" w:hAnsi="Times New Roman" w:cs="Times New Roman"/>
-        </w:rPr>
-        <w:t>Entregas formales</w:t>
-      </w:r>
-    </w:p>
-    <w:p>
-      <w:pPr>
-        <w:pStyle w:val="Prrafodelista"/>
-        <w:ind w:left="1416"/>
-        <w:rPr>
-          <w:rFonts w:ascii="Times New Roman" w:hAnsi="Times New Roman" w:cs="Times New Roman"/>
-        </w:rPr>
-      </w:pPr>
-      <w:r>
-        <w:rPr>
-          <w:rFonts w:ascii="Times New Roman" w:hAnsi="Times New Roman" w:cs="Times New Roman"/>
-        </w:rPr>
-        <w:t xml:space="preserve">10.4.1. </w:t>
-      </w:r>
-      <w:r>
-        <w:rPr>
-          <w:rFonts w:ascii="Times New Roman" w:hAnsi="Times New Roman" w:cs="Times New Roman"/>
-        </w:rPr>
-        <w:t>Prototipo funcional y ensayos realizados</w:t>
-      </w:r>
-    </w:p>
-    <w:p>
-      <w:pPr>
-        <w:pStyle w:val="Prrafodelista"/>
-        <w:ind w:left="1416"/>
-        <w:rPr>
-          <w:rFonts w:ascii="Times New Roman" w:hAnsi="Times New Roman" w:cs="Times New Roman"/>
-        </w:rPr>
-      </w:pPr>
-      <w:r>
-        <w:rPr>
-          <w:rFonts w:ascii="Times New Roman" w:hAnsi="Times New Roman" w:cs="Times New Roman"/>
-        </w:rPr>
-        <w:t xml:space="preserve">10.4.2. </w:t>
-      </w:r>
-      <w:r>
-        <w:rPr>
-          <w:rFonts w:ascii="Times New Roman" w:hAnsi="Times New Roman" w:cs="Times New Roman"/>
-        </w:rPr>
-        <w:t>Demostración de funcionamiento (manual de usuario)</w:t>
-      </w:r>
-    </w:p>
-    <w:p>
-      <w:pPr>
-        <w:pStyle w:val="Prrafodelista"/>
-        <w:ind w:left="1416"/>
-        <w:rPr>
-          <w:rFonts w:ascii="Times New Roman" w:hAnsi="Times New Roman" w:cs="Times New Roman"/>
-        </w:rPr>
-      </w:pPr>
-      <w:r>
-        <w:rPr>
-          <w:rFonts w:ascii="Times New Roman" w:hAnsi="Times New Roman" w:cs="Times New Roman"/>
-        </w:rPr>
-        <w:t xml:space="preserve">10.4.3. </w:t>
-      </w:r>
-      <w:r>
-        <w:rPr>
-          <w:rFonts w:ascii="Times New Roman" w:hAnsi="Times New Roman" w:cs="Times New Roman"/>
-        </w:rPr>
-        <w:t>Materiales comprados</w:t>
-      </w:r>
-    </w:p>
-    <w:p>
-      <w:pPr>
-        <w:pStyle w:val="Prrafodelista"/>
-        <w:rPr>
-          <w:rFonts w:ascii="Times New Roman" w:hAnsi="Times New Roman" w:cs="Times New Roman"/>
-          <w:strike/>
-        </w:rPr>
-      </w:pPr>
-      <w:r>
-        <w:rPr>
-          <w:rFonts w:ascii="Times New Roman" w:hAnsi="Times New Roman" w:cs="Times New Roman"/>
-          <w:strike/>
-        </w:rPr>
-        <w:t xml:space="preserve">10.5. </w:t>
-      </w:r>
-      <w:r>
-        <w:rPr>
-          <w:rFonts w:ascii="Times New Roman" w:hAnsi="Times New Roman" w:cs="Times New Roman"/>
-          <w:strike/>
-        </w:rPr>
-        <w:t>Presentación profesional</w:t>
-      </w:r>
-    </w:p>
-    <w:p>
-      <w:pPr>
-        <w:pStyle w:val="Prrafodelista"/>
-        <w:ind w:left="1416"/>
-        <w:rPr>
-          <w:rFonts w:ascii="Times New Roman" w:hAnsi="Times New Roman" w:cs="Times New Roman"/>
-          <w:strike/>
-        </w:rPr>
-      </w:pPr>
-      <w:r>
-        <w:rPr>
-          <w:rFonts w:ascii="Times New Roman" w:hAnsi="Times New Roman" w:cs="Times New Roman"/>
-          <w:strike/>
-        </w:rPr>
-        <w:t xml:space="preserve">10.5.1. </w:t>
-      </w:r>
-      <w:r>
-        <w:rPr>
-          <w:rFonts w:ascii="Times New Roman" w:hAnsi="Times New Roman" w:cs="Times New Roman"/>
-          <w:strike/>
-        </w:rPr>
-        <w:t>CV (digital) y redes sociales profesionales</w:t>
-      </w:r>
-    </w:p>
-    <w:p>
-      <w:pPr>
-        <w:pStyle w:val="Prrafodelista"/>
-        <w:ind w:left="1416"/>
-        <w:rPr>
-          <w:rFonts w:ascii="Times New Roman" w:hAnsi="Times New Roman" w:cs="Times New Roman"/>
-        </w:rPr>
-      </w:pPr>
-      <w:r>
-        <w:rPr>
-          <w:rFonts w:ascii="Times New Roman" w:hAnsi="Times New Roman" w:cs="Times New Roman"/>
-          <w:strike/>
-        </w:rPr>
-        <w:t xml:space="preserve">10.5.2. </w:t>
-      </w:r>
-      <w:proofErr w:type="gramStart"/>
-      <w:r>
-        <w:rPr>
-          <w:rFonts w:ascii="Times New Roman" w:hAnsi="Times New Roman" w:cs="Times New Roman"/>
-          <w:strike/>
-        </w:rPr>
-        <w:t>Link</w:t>
-      </w:r>
-      <w:proofErr w:type="gramEnd"/>
-      <w:r>
-        <w:rPr>
-          <w:rFonts w:ascii="Times New Roman" w:hAnsi="Times New Roman" w:cs="Times New Roman"/>
-          <w:strike/>
-        </w:rPr>
-        <w:t xml:space="preserve"> a web/plataforma en producción (online)</w:t>
+        </w:rPr>
+      </w:pPr>
+      <w:r>
+        <w:rPr>
+          <w:rFonts w:ascii="Times New Roman" w:hAnsi="Times New Roman" w:cs="Times New Roman"/>
+          <w:strike/>
+        </w:rPr>
+        <w:t xml:space="preserve">10.2.7. </w:t>
+      </w:r>
+      <w:r>
+        <w:rPr>
+          <w:rFonts w:ascii="Times New Roman" w:hAnsi="Times New Roman" w:cs="Times New Roman"/>
+          <w:strike/>
+        </w:rPr>
+        <w:t xml:space="preserve">Esquemáticos y </w:t>
+      </w:r>
+      <w:proofErr w:type="spellStart"/>
+      <w:r>
+        <w:rPr>
+          <w:rFonts w:ascii="Times New Roman" w:hAnsi="Times New Roman" w:cs="Times New Roman"/>
+          <w:strike/>
+        </w:rPr>
+        <w:t>PCBs</w:t>
+      </w:r>
+      <w:proofErr w:type="spellEnd"/>
+      <w:r>
+        <w:rPr>
+          <w:rFonts w:ascii="Times New Roman" w:hAnsi="Times New Roman" w:cs="Times New Roman"/>
+          <w:strike/>
+        </w:rPr>
+        <w:t xml:space="preserve"> (</w:t>
+      </w:r>
+      <w:proofErr w:type="spellStart"/>
+      <w:r>
+        <w:rPr>
+          <w:rFonts w:ascii="Times New Roman" w:hAnsi="Times New Roman" w:cs="Times New Roman"/>
+          <w:strike/>
+        </w:rPr>
+        <w:t>github</w:t>
+      </w:r>
+      <w:proofErr w:type="spellEnd"/>
+      <w:r>
+        <w:rPr>
+          <w:rFonts w:ascii="Times New Roman" w:hAnsi="Times New Roman" w:cs="Times New Roman"/>
+          <w:strike/>
+        </w:rPr>
+        <w:t>)</w:t>
       </w:r>
       <w:r>
         <w:rPr>
@@ -1848,6 +1565,269 @@
     <w:p>
       <w:pPr>
         <w:pStyle w:val="Prrafodelista"/>
+        <w:rPr>
+          <w:rFonts w:ascii="Times New Roman" w:hAnsi="Times New Roman" w:cs="Times New Roman"/>
+          <w:strike/>
+        </w:rPr>
+      </w:pPr>
+      <w:r>
+        <w:rPr>
+          <w:rFonts w:ascii="Times New Roman" w:hAnsi="Times New Roman" w:cs="Times New Roman"/>
+          <w:strike/>
+        </w:rPr>
+        <w:t xml:space="preserve">10.3. </w:t>
+      </w:r>
+      <w:r>
+        <w:rPr>
+          <w:rFonts w:ascii="Times New Roman" w:hAnsi="Times New Roman" w:cs="Times New Roman"/>
+          <w:strike/>
+        </w:rPr>
+        <w:t>Seguimiento</w:t>
+      </w:r>
+    </w:p>
+    <w:p>
+      <w:pPr>
+        <w:pStyle w:val="Prrafodelista"/>
+        <w:ind w:left="1416"/>
+        <w:rPr>
+          <w:rFonts w:ascii="Times New Roman" w:hAnsi="Times New Roman" w:cs="Times New Roman"/>
+          <w:strike/>
+        </w:rPr>
+      </w:pPr>
+      <w:r>
+        <w:rPr>
+          <w:rFonts w:ascii="Times New Roman" w:hAnsi="Times New Roman" w:cs="Times New Roman"/>
+          <w:strike/>
+        </w:rPr>
+        <w:t xml:space="preserve">10.3.1. </w:t>
+      </w:r>
+      <w:r>
+        <w:rPr>
+          <w:rFonts w:ascii="Times New Roman" w:hAnsi="Times New Roman" w:cs="Times New Roman"/>
+          <w:strike/>
+        </w:rPr>
+        <w:t>Facturas de compras ordenadas por fecha (físicas y digitales tanto orden como factura).</w:t>
+      </w:r>
+    </w:p>
+    <w:p>
+      <w:pPr>
+        <w:pStyle w:val="Prrafodelista"/>
+        <w:ind w:left="1416"/>
+        <w:rPr>
+          <w:rFonts w:ascii="Times New Roman" w:hAnsi="Times New Roman" w:cs="Times New Roman"/>
+          <w:strike/>
+        </w:rPr>
+      </w:pPr>
+      <w:r>
+        <w:rPr>
+          <w:rFonts w:ascii="Times New Roman" w:hAnsi="Times New Roman" w:cs="Times New Roman"/>
+          <w:strike/>
+        </w:rPr>
+        <w:t xml:space="preserve">10.3.2. </w:t>
+      </w:r>
+      <w:r>
+        <w:rPr>
+          <w:rFonts w:ascii="Times New Roman" w:hAnsi="Times New Roman" w:cs="Times New Roman"/>
+          <w:strike/>
+        </w:rPr>
+        <w:t>Bitácora de trabajo ordenado (Trello)</w:t>
+      </w:r>
+    </w:p>
+    <w:p>
+      <w:pPr>
+        <w:pStyle w:val="Prrafodelista"/>
+        <w:ind w:left="1416"/>
+        <w:rPr>
+          <w:rFonts w:ascii="Times New Roman" w:hAnsi="Times New Roman" w:cs="Times New Roman"/>
+          <w:strike/>
+        </w:rPr>
+      </w:pPr>
+      <w:r>
+        <w:rPr>
+          <w:rFonts w:ascii="Times New Roman" w:hAnsi="Times New Roman" w:cs="Times New Roman"/>
+          <w:strike/>
+        </w:rPr>
+        <w:t xml:space="preserve">10.3.3. </w:t>
+      </w:r>
+      <w:r>
+        <w:rPr>
+          <w:rFonts w:ascii="Times New Roman" w:hAnsi="Times New Roman" w:cs="Times New Roman"/>
+          <w:strike/>
+        </w:rPr>
+        <w:t>Fotos de perfil en Trello</w:t>
+      </w:r>
+    </w:p>
+    <w:p>
+      <w:pPr>
+        <w:pStyle w:val="Prrafodelista"/>
+        <w:rPr>
+          <w:rFonts w:ascii="Times New Roman" w:hAnsi="Times New Roman" w:cs="Times New Roman"/>
+        </w:rPr>
+      </w:pPr>
+      <w:r>
+        <w:rPr>
+          <w:rFonts w:ascii="Times New Roman" w:hAnsi="Times New Roman" w:cs="Times New Roman"/>
+        </w:rPr>
+        <w:t xml:space="preserve">10.4. </w:t>
+      </w:r>
+      <w:r>
+        <w:rPr>
+          <w:rFonts w:ascii="Times New Roman" w:hAnsi="Times New Roman" w:cs="Times New Roman"/>
+        </w:rPr>
+        <w:t>Entregas formales</w:t>
+      </w:r>
+    </w:p>
+    <w:p>
+      <w:pPr>
+        <w:pStyle w:val="Prrafodelista"/>
+        <w:ind w:left="1416"/>
+        <w:rPr>
+          <w:rFonts w:ascii="Times New Roman" w:hAnsi="Times New Roman" w:cs="Times New Roman"/>
+        </w:rPr>
+      </w:pPr>
+      <w:r>
+        <w:rPr>
+          <w:rFonts w:ascii="Times New Roman" w:hAnsi="Times New Roman" w:cs="Times New Roman"/>
+        </w:rPr>
+        <w:t xml:space="preserve">10.4.1. </w:t>
+      </w:r>
+      <w:r>
+        <w:rPr>
+          <w:rFonts w:ascii="Times New Roman" w:hAnsi="Times New Roman" w:cs="Times New Roman"/>
+        </w:rPr>
+        <w:t>Prototipo funcional y ensayos realizados</w:t>
+      </w:r>
+    </w:p>
+    <w:p>
+      <w:pPr>
+        <w:pStyle w:val="Prrafodelista"/>
+        <w:ind w:left="1416"/>
+        <w:rPr>
+          <w:rFonts w:ascii="Times New Roman" w:hAnsi="Times New Roman" w:cs="Times New Roman"/>
+        </w:rPr>
+      </w:pPr>
+      <w:r>
+        <w:rPr>
+          <w:rFonts w:ascii="Times New Roman" w:hAnsi="Times New Roman" w:cs="Times New Roman"/>
+        </w:rPr>
+        <w:t xml:space="preserve">10.4.2. </w:t>
+      </w:r>
+      <w:r>
+        <w:rPr>
+          <w:rFonts w:ascii="Times New Roman" w:hAnsi="Times New Roman" w:cs="Times New Roman"/>
+        </w:rPr>
+        <w:t>Demostración de funcionamiento (manual de usuario)</w:t>
+      </w:r>
+    </w:p>
+    <w:p>
+      <w:pPr>
+        <w:pStyle w:val="Prrafodelista"/>
+        <w:ind w:left="1416"/>
+        <w:rPr>
+          <w:rFonts w:ascii="Times New Roman" w:hAnsi="Times New Roman" w:cs="Times New Roman"/>
+        </w:rPr>
+      </w:pPr>
+      <w:r>
+        <w:rPr>
+          <w:rFonts w:ascii="Times New Roman" w:hAnsi="Times New Roman" w:cs="Times New Roman"/>
+        </w:rPr>
+        <w:t xml:space="preserve">10.4.3. </w:t>
+      </w:r>
+      <w:r>
+        <w:rPr>
+          <w:rFonts w:ascii="Times New Roman" w:hAnsi="Times New Roman" w:cs="Times New Roman"/>
+        </w:rPr>
+        <w:t>Materiales comprados</w:t>
+      </w:r>
+    </w:p>
+    <w:p>
+      <w:pPr>
+        <w:pStyle w:val="Prrafodelista"/>
+        <w:rPr>
+          <w:rFonts w:ascii="Times New Roman" w:hAnsi="Times New Roman" w:cs="Times New Roman"/>
+          <w:strike/>
+        </w:rPr>
+      </w:pPr>
+      <w:r>
+        <w:rPr>
+          <w:rFonts w:ascii="Times New Roman" w:hAnsi="Times New Roman" w:cs="Times New Roman"/>
+          <w:strike/>
+        </w:rPr>
+        <w:t xml:space="preserve">10.5. </w:t>
+      </w:r>
+      <w:r>
+        <w:rPr>
+          <w:rFonts w:ascii="Times New Roman" w:hAnsi="Times New Roman" w:cs="Times New Roman"/>
+          <w:strike/>
+        </w:rPr>
+        <w:t>Presentación profesional</w:t>
+      </w:r>
+    </w:p>
+    <w:p>
+      <w:pPr>
+        <w:pStyle w:val="Prrafodelista"/>
+        <w:ind w:left="1416"/>
+        <w:rPr>
+          <w:rFonts w:ascii="Times New Roman" w:hAnsi="Times New Roman" w:cs="Times New Roman"/>
+          <w:strike/>
+        </w:rPr>
+      </w:pPr>
+      <w:r>
+        <w:rPr>
+          <w:rFonts w:ascii="Times New Roman" w:hAnsi="Times New Roman" w:cs="Times New Roman"/>
+          <w:strike/>
+        </w:rPr>
+        <w:t xml:space="preserve">10.5.1. </w:t>
+      </w:r>
+      <w:r>
+        <w:rPr>
+          <w:rFonts w:ascii="Times New Roman" w:hAnsi="Times New Roman" w:cs="Times New Roman"/>
+          <w:strike/>
+        </w:rPr>
+        <w:t>CV (digital) y redes sociales profesionales</w:t>
+      </w:r>
+    </w:p>
+    <w:p>
+      <w:pPr>
+        <w:pStyle w:val="Prrafodelista"/>
+        <w:ind w:left="1416"/>
+        <w:rPr>
+          <w:rFonts w:ascii="Times New Roman" w:hAnsi="Times New Roman" w:cs="Times New Roman"/>
+        </w:rPr>
+      </w:pPr>
+      <w:r>
+        <w:rPr>
+          <w:rFonts w:ascii="Times New Roman" w:hAnsi="Times New Roman" w:cs="Times New Roman"/>
+          <w:strike/>
+        </w:rPr>
+        <w:t xml:space="preserve">10.5.2. </w:t>
+      </w:r>
+      <w:r>
+        <w:rPr>
+          <w:rFonts w:ascii="Times New Roman" w:hAnsi="Times New Roman" w:cs="Times New Roman"/>
+          <w:strike/>
+        </w:rPr>
+        <w:t>Link a web/plataforma en producción (online)</w:t>
+      </w:r>
+      <w:r>
+        <w:rPr>
+          <w:rFonts w:ascii="Times New Roman" w:hAnsi="Times New Roman" w:cs="Times New Roman"/>
+        </w:rPr>
+        <w:t xml:space="preserve"> </w:t>
+      </w:r>
+      <w:hyperlink r:id="rId32" w:history="1">
+        <w:r>
+          <w:rPr>
+            <w:rStyle w:val="Hipervnculo"/>
+            <w:rFonts w:ascii="Times New Roman" w:hAnsi="Times New Roman" w:cs="Times New Roman"/>
+          </w:rPr>
+          <w:t>ENLACE</w:t>
+        </w:r>
+      </w:hyperlink>
+    </w:p>
+    <w:p>
+      <w:pPr>
+        <w:pStyle w:val="Prrafodelista"/>
         <w:ind w:left="1416"/>
         <w:rPr>
           <w:rFonts w:ascii="Times New Roman" w:hAnsi="Times New Roman" w:cs="Times New Roman"/>
@@ -2061,7 +2041,7 @@
         <w:br/>
         <w:t>        Primera revisión de </w:t>
       </w:r>
-      <w:hyperlink r:id="rId32" w:history="1">
+      <w:hyperlink r:id="rId33" w:history="1">
         <w:r>
           <w:rPr>
             <w:rStyle w:val="Hipervnculo"/>
@@ -2079,80 +2059,6 @@
           <w:szCs w:val="22"/>
         </w:rPr>
         <w:t>, condición necesaria para poder presentarse a la </w:t>
-      </w:r>
-      <w:hyperlink r:id="rId33" w:history="1">
-        <w:r>
-          <w:rPr>
-            <w:rStyle w:val="Hipervnculo"/>
-            <w:rFonts w:eastAsiaTheme="majorEastAsia"/>
-            <w:b/>
-            <w:bCs/>
-            <w:sz w:val="22"/>
-            <w:szCs w:val="22"/>
-          </w:rPr>
-          <w:t>Exposición por equipo</w:t>
-        </w:r>
-      </w:hyperlink>
-      <w:r>
-        <w:rPr>
-          <w:rStyle w:val="c0"/>
-          <w:rFonts w:eastAsiaTheme="majorEastAsia"/>
-          <w:color w:val="000000"/>
-          <w:sz w:val="22"/>
-          <w:szCs w:val="22"/>
-        </w:rPr>
-        <w:t> 2025.</w:t>
-      </w:r>
-    </w:p>
-    <w:p>
-      <w:pPr>
-        <w:pStyle w:val="c10"/>
-        <w:spacing w:before="0" w:beforeAutospacing="0" w:after="0" w:afterAutospacing="0"/>
-        <w:rPr>
-          <w:color w:val="000000"/>
-          <w:sz w:val="22"/>
-          <w:szCs w:val="22"/>
-        </w:rPr>
-      </w:pPr>
-    </w:p>
-    <w:p>
-      <w:pPr>
-        <w:pStyle w:val="c10"/>
-        <w:spacing w:before="0" w:beforeAutospacing="0" w:after="0" w:afterAutospacing="0"/>
-        <w:rPr>
-          <w:color w:val="000000"/>
-          <w:sz w:val="22"/>
-          <w:szCs w:val="22"/>
-        </w:rPr>
-      </w:pPr>
-      <w:r>
-        <w:rPr>
-          <w:rStyle w:val="c1"/>
-          <w:rFonts w:eastAsiaTheme="majorEastAsia"/>
-          <w:b/>
-          <w:bCs/>
-          <w:color w:val="000000"/>
-          <w:sz w:val="22"/>
-          <w:szCs w:val="22"/>
-        </w:rPr>
-        <w:t>18 de Noviembre</w:t>
-      </w:r>
-      <w:r>
-        <w:rPr>
-          <w:color w:val="000000"/>
-          <w:sz w:val="22"/>
-          <w:szCs w:val="22"/>
-        </w:rPr>
-        <w:t>:</w:t>
-      </w:r>
-      <w:r>
-        <w:rPr>
-          <w:color w:val="000000"/>
-          <w:sz w:val="22"/>
-          <w:szCs w:val="22"/>
-        </w:rPr>
-        <w:br/>
-        <w:t>        Primera instancia de </w:t>
       </w:r>
       <w:hyperlink r:id="rId34" w:history="1">
         <w:r>
@@ -2175,224 +2081,31 @@
           <w:sz w:val="22"/>
           <w:szCs w:val="22"/>
         </w:rPr>
-        <w:t>.</w:t>
-      </w:r>
-    </w:p>
-    <w:p>
-      <w:pPr>
-        <w:pStyle w:val="c10"/>
-        <w:numPr>
-          <w:ilvl w:val="0"/>
-          <w:numId w:val="5"/>
-        </w:numPr>
-        <w:ind w:left="2160"/>
-        <w:rPr>
-          <w:color w:val="000000"/>
-          <w:sz w:val="22"/>
-          <w:szCs w:val="22"/>
-        </w:rPr>
-      </w:pPr>
-      <w:r>
-        <w:rPr>
-          <w:rStyle w:val="c0"/>
-          <w:rFonts w:eastAsiaTheme="majorEastAsia"/>
-          <w:color w:val="000000"/>
-          <w:sz w:val="22"/>
-          <w:szCs w:val="22"/>
-        </w:rPr>
-        <w:t>Se accederán a esta instancia quienes cumplan con cada requisito de cierre.</w:t>
-      </w:r>
-    </w:p>
-    <w:p>
-      <w:pPr>
-        <w:pStyle w:val="c10"/>
-        <w:numPr>
-          <w:ilvl w:val="0"/>
-          <w:numId w:val="5"/>
-        </w:numPr>
-        <w:ind w:left="2160"/>
-        <w:rPr>
-          <w:color w:val="000000"/>
-          <w:sz w:val="22"/>
-          <w:szCs w:val="22"/>
-        </w:rPr>
-      </w:pPr>
-      <w:r>
-        <w:rPr>
-          <w:rStyle w:val="c0"/>
-          <w:rFonts w:eastAsiaTheme="majorEastAsia"/>
-          <w:color w:val="000000"/>
-          <w:sz w:val="22"/>
-          <w:szCs w:val="22"/>
-        </w:rPr>
-        <w:t>El cronograma se enviará un día antes</w:t>
-      </w:r>
-    </w:p>
-    <w:p>
-      <w:pPr>
-        <w:pStyle w:val="c10"/>
-        <w:numPr>
-          <w:ilvl w:val="0"/>
-          <w:numId w:val="5"/>
-        </w:numPr>
-        <w:ind w:left="2160"/>
-        <w:rPr>
-          <w:color w:val="000000"/>
-          <w:sz w:val="22"/>
-          <w:szCs w:val="22"/>
-        </w:rPr>
-      </w:pPr>
-      <w:r>
-        <w:rPr>
-          <w:rStyle w:val="c0"/>
-          <w:rFonts w:eastAsiaTheme="majorEastAsia"/>
-          <w:color w:val="000000"/>
-          <w:sz w:val="22"/>
-          <w:szCs w:val="22"/>
-        </w:rPr>
-        <w:t>Se desarrollará en la sala de proyecciones, ante docentes e invitados</w:t>
-      </w:r>
-    </w:p>
-    <w:p>
-      <w:pPr>
-        <w:pStyle w:val="c10"/>
-        <w:numPr>
-          <w:ilvl w:val="0"/>
-          <w:numId w:val="5"/>
-        </w:numPr>
-        <w:ind w:left="2160"/>
-        <w:rPr>
-          <w:color w:val="000000"/>
-          <w:sz w:val="22"/>
-          <w:szCs w:val="22"/>
-        </w:rPr>
-      </w:pPr>
-      <w:r>
-        <w:rPr>
-          <w:rStyle w:val="c0"/>
-          <w:rFonts w:eastAsiaTheme="majorEastAsia"/>
-          <w:color w:val="000000"/>
-          <w:sz w:val="22"/>
-          <w:szCs w:val="22"/>
-        </w:rPr>
-        <w:t>Se recomienda armar una presentación con diapositivas</w:t>
-      </w:r>
-    </w:p>
-    <w:p>
-      <w:pPr>
-        <w:pStyle w:val="c10"/>
-        <w:numPr>
-          <w:ilvl w:val="0"/>
-          <w:numId w:val="5"/>
-        </w:numPr>
-        <w:ind w:left="2160"/>
-        <w:rPr>
-          <w:color w:val="000000"/>
-          <w:sz w:val="22"/>
-          <w:szCs w:val="22"/>
-        </w:rPr>
-      </w:pPr>
-      <w:r>
-        <w:rPr>
-          <w:rStyle w:val="c0"/>
-          <w:rFonts w:eastAsiaTheme="majorEastAsia"/>
-          <w:color w:val="000000"/>
-          <w:sz w:val="22"/>
-          <w:szCs w:val="22"/>
-        </w:rPr>
-        <w:t xml:space="preserve">El </w:t>
-      </w:r>
-      <w:proofErr w:type="gramStart"/>
-      <w:r>
-        <w:rPr>
-          <w:rStyle w:val="c0"/>
-          <w:rFonts w:eastAsiaTheme="majorEastAsia"/>
-          <w:color w:val="000000"/>
-          <w:sz w:val="22"/>
-          <w:szCs w:val="22"/>
-        </w:rPr>
-        <w:t>link</w:t>
-      </w:r>
-      <w:proofErr w:type="gramEnd"/>
-      <w:r>
-        <w:rPr>
-          <w:rStyle w:val="c0"/>
-          <w:rFonts w:eastAsiaTheme="majorEastAsia"/>
-          <w:color w:val="000000"/>
-          <w:sz w:val="22"/>
-          <w:szCs w:val="22"/>
-        </w:rPr>
-        <w:t xml:space="preserve"> para compartir el </w:t>
-      </w:r>
-      <w:proofErr w:type="spellStart"/>
-      <w:r>
-        <w:rPr>
-          <w:rStyle w:val="c0"/>
-          <w:rFonts w:eastAsiaTheme="majorEastAsia"/>
-          <w:color w:val="000000"/>
-          <w:sz w:val="22"/>
-          <w:szCs w:val="22"/>
-        </w:rPr>
-        <w:t>stream</w:t>
-      </w:r>
-      <w:proofErr w:type="spellEnd"/>
-      <w:r>
-        <w:rPr>
-          <w:rStyle w:val="c0"/>
-          <w:rFonts w:eastAsiaTheme="majorEastAsia"/>
-          <w:color w:val="000000"/>
-          <w:sz w:val="22"/>
-          <w:szCs w:val="22"/>
-        </w:rPr>
-        <w:t xml:space="preserve"> del evento se compartirá el mismo día</w:t>
+        <w:t> 2025.</w:t>
       </w:r>
     </w:p>
     <w:p>
       <w:pPr>
         <w:pStyle w:val="c10"/>
         <w:spacing w:before="0" w:beforeAutospacing="0" w:after="0" w:afterAutospacing="0"/>
-        <w:ind w:firstLine="720"/>
-        <w:rPr>
-          <w:color w:val="000000"/>
-          <w:sz w:val="22"/>
-          <w:szCs w:val="22"/>
-        </w:rPr>
-      </w:pPr>
-      <w:r>
-        <w:rPr>
-          <w:color w:val="000000"/>
-          <w:sz w:val="22"/>
-          <w:szCs w:val="22"/>
-        </w:rPr>
-        <w:lastRenderedPageBreak/>
-        <w:t>Revisión de </w:t>
-      </w:r>
-      <w:hyperlink r:id="rId35" w:history="1">
-        <w:r>
-          <w:rPr>
-            <w:rStyle w:val="Hipervnculo"/>
-            <w:rFonts w:eastAsiaTheme="majorEastAsia"/>
-            <w:sz w:val="22"/>
-            <w:szCs w:val="22"/>
-          </w:rPr>
-          <w:t>Requisitos de cierre</w:t>
-        </w:r>
-      </w:hyperlink>
-      <w:r>
-        <w:rPr>
-          <w:rStyle w:val="c0"/>
-          <w:rFonts w:eastAsiaTheme="majorEastAsia"/>
-          <w:color w:val="000000"/>
-          <w:sz w:val="22"/>
-          <w:szCs w:val="22"/>
-        </w:rPr>
-        <w:t> formal.</w:t>
-      </w:r>
+        <w:rPr>
+          <w:color w:val="000000"/>
+          <w:sz w:val="22"/>
+          <w:szCs w:val="22"/>
+        </w:rPr>
+      </w:pPr>
     </w:p>
     <w:p>
       <w:pPr>
         <w:pStyle w:val="c10"/>
         <w:spacing w:before="0" w:beforeAutospacing="0" w:after="0" w:afterAutospacing="0"/>
+        <w:rPr>
+          <w:color w:val="000000"/>
+          <w:sz w:val="22"/>
+          <w:szCs w:val="22"/>
+        </w:rPr>
+      </w:pPr>
+      <w:r>
         <w:rPr>
           <w:rStyle w:val="c1"/>
           <w:rFonts w:eastAsiaTheme="majorEastAsia"/>
@@ -2402,31 +2115,7 @@
           <w:sz w:val="22"/>
           <w:szCs w:val="22"/>
         </w:rPr>
-      </w:pPr>
-    </w:p>
-    <w:p>
-      <w:pPr>
-        <w:pStyle w:val="c10"/>
-        <w:spacing w:before="0" w:beforeAutospacing="0" w:after="0" w:afterAutospacing="0"/>
-        <w:rPr>
-          <w:rStyle w:val="c0"/>
-          <w:rFonts w:eastAsiaTheme="majorEastAsia"/>
-          <w:color w:val="000000"/>
-          <w:sz w:val="22"/>
-          <w:szCs w:val="22"/>
-        </w:rPr>
-      </w:pPr>
-      <w:r>
-        <w:rPr>
-          <w:rStyle w:val="c1"/>
-          <w:rFonts w:eastAsiaTheme="majorEastAsia"/>
-          <w:b/>
-          <w:bCs/>
-          <w:color w:val="000000"/>
-          <w:sz w:val="22"/>
-          <w:szCs w:val="22"/>
-        </w:rPr>
-        <w:t>19 de Noviembre</w:t>
+        <w:t>18 de Noviembre</w:t>
       </w:r>
       <w:r>
         <w:rPr>
@@ -2443,9 +2132,9 @@
           <w:szCs w:val="22"/>
         </w:rPr>
         <w:br/>
-        <w:t>        Segunda instancia de </w:t>
-      </w:r>
-      <w:hyperlink r:id="rId36" w:history="1">
+        <w:t>        Primera instancia de </w:t>
+      </w:r>
+      <w:hyperlink r:id="rId35" w:history="1">
         <w:r>
           <w:rPr>
             <w:rStyle w:val="Hipervnculo"/>
@@ -2472,25 +2161,196 @@
     <w:p>
       <w:pPr>
         <w:pStyle w:val="c10"/>
-        <w:spacing w:before="0" w:beforeAutospacing="0" w:after="0" w:afterAutospacing="0"/>
-        <w:rPr>
-          <w:color w:val="000000"/>
-          <w:sz w:val="22"/>
-          <w:szCs w:val="22"/>
-        </w:rPr>
-      </w:pPr>
+        <w:numPr>
+          <w:ilvl w:val="0"/>
+          <w:numId w:val="5"/>
+        </w:numPr>
+        <w:ind w:left="2160"/>
+        <w:rPr>
+          <w:color w:val="000000"/>
+          <w:sz w:val="22"/>
+          <w:szCs w:val="22"/>
+        </w:rPr>
+      </w:pPr>
+      <w:r>
+        <w:rPr>
+          <w:rStyle w:val="c0"/>
+          <w:rFonts w:eastAsiaTheme="majorEastAsia"/>
+          <w:color w:val="000000"/>
+          <w:sz w:val="22"/>
+          <w:szCs w:val="22"/>
+        </w:rPr>
+        <w:t>Se accederán a esta instancia quienes cumplan con cada requisito de cierre.</w:t>
+      </w:r>
+    </w:p>
+    <w:p>
+      <w:pPr>
+        <w:pStyle w:val="c10"/>
+        <w:numPr>
+          <w:ilvl w:val="0"/>
+          <w:numId w:val="5"/>
+        </w:numPr>
+        <w:ind w:left="2160"/>
+        <w:rPr>
+          <w:color w:val="000000"/>
+          <w:sz w:val="22"/>
+          <w:szCs w:val="22"/>
+        </w:rPr>
+      </w:pPr>
+      <w:r>
+        <w:rPr>
+          <w:rStyle w:val="c0"/>
+          <w:rFonts w:eastAsiaTheme="majorEastAsia"/>
+          <w:color w:val="000000"/>
+          <w:sz w:val="22"/>
+          <w:szCs w:val="22"/>
+        </w:rPr>
+        <w:t>El cronograma se enviará un día antes</w:t>
+      </w:r>
+    </w:p>
+    <w:p>
+      <w:pPr>
+        <w:pStyle w:val="c10"/>
+        <w:numPr>
+          <w:ilvl w:val="0"/>
+          <w:numId w:val="5"/>
+        </w:numPr>
+        <w:ind w:left="2160"/>
+        <w:rPr>
+          <w:color w:val="000000"/>
+          <w:sz w:val="22"/>
+          <w:szCs w:val="22"/>
+        </w:rPr>
+      </w:pPr>
+      <w:r>
+        <w:rPr>
+          <w:rStyle w:val="c0"/>
+          <w:rFonts w:eastAsiaTheme="majorEastAsia"/>
+          <w:color w:val="000000"/>
+          <w:sz w:val="22"/>
+          <w:szCs w:val="22"/>
+        </w:rPr>
+        <w:t>Se desarrollará en la sala de proyecciones, ante docentes e invitados</w:t>
+      </w:r>
+    </w:p>
+    <w:p>
+      <w:pPr>
+        <w:pStyle w:val="c10"/>
+        <w:numPr>
+          <w:ilvl w:val="0"/>
+          <w:numId w:val="5"/>
+        </w:numPr>
+        <w:ind w:left="2160"/>
+        <w:rPr>
+          <w:color w:val="000000"/>
+          <w:sz w:val="22"/>
+          <w:szCs w:val="22"/>
+        </w:rPr>
+      </w:pPr>
+      <w:r>
+        <w:rPr>
+          <w:rStyle w:val="c0"/>
+          <w:rFonts w:eastAsiaTheme="majorEastAsia"/>
+          <w:color w:val="000000"/>
+          <w:sz w:val="22"/>
+          <w:szCs w:val="22"/>
+        </w:rPr>
+        <w:t>Se recomienda armar una presentación con diapositivas</w:t>
+      </w:r>
+    </w:p>
+    <w:p>
+      <w:pPr>
+        <w:pStyle w:val="c10"/>
+        <w:numPr>
+          <w:ilvl w:val="0"/>
+          <w:numId w:val="5"/>
+        </w:numPr>
+        <w:ind w:left="2160"/>
+        <w:rPr>
+          <w:color w:val="000000"/>
+          <w:sz w:val="22"/>
+          <w:szCs w:val="22"/>
+        </w:rPr>
+      </w:pPr>
+      <w:r>
+        <w:rPr>
+          <w:rStyle w:val="c0"/>
+          <w:rFonts w:eastAsiaTheme="majorEastAsia"/>
+          <w:color w:val="000000"/>
+          <w:sz w:val="22"/>
+          <w:szCs w:val="22"/>
+        </w:rPr>
+        <w:t xml:space="preserve">El link para compartir el </w:t>
+      </w:r>
+      <w:proofErr w:type="spellStart"/>
+      <w:r>
+        <w:rPr>
+          <w:rStyle w:val="c0"/>
+          <w:rFonts w:eastAsiaTheme="majorEastAsia"/>
+          <w:color w:val="000000"/>
+          <w:sz w:val="22"/>
+          <w:szCs w:val="22"/>
+        </w:rPr>
+        <w:t>stream</w:t>
+      </w:r>
+      <w:proofErr w:type="spellEnd"/>
+      <w:r>
+        <w:rPr>
+          <w:rStyle w:val="c0"/>
+          <w:rFonts w:eastAsiaTheme="majorEastAsia"/>
+          <w:color w:val="000000"/>
+          <w:sz w:val="22"/>
+          <w:szCs w:val="22"/>
+        </w:rPr>
+        <w:t xml:space="preserve"> del evento se compartirá el mismo día</w:t>
+      </w:r>
     </w:p>
     <w:p>
       <w:pPr>
         <w:pStyle w:val="c10"/>
         <w:spacing w:before="0" w:beforeAutospacing="0" w:after="0" w:afterAutospacing="0"/>
-        <w:rPr>
-          <w:color w:val="000000"/>
-          <w:sz w:val="22"/>
-          <w:szCs w:val="22"/>
-        </w:rPr>
-      </w:pPr>
-      <w:r>
+        <w:ind w:firstLine="720"/>
+        <w:rPr>
+          <w:color w:val="000000"/>
+          <w:sz w:val="22"/>
+          <w:szCs w:val="22"/>
+        </w:rPr>
+      </w:pPr>
+      <w:r>
+        <w:rPr>
+          <w:color w:val="000000"/>
+          <w:sz w:val="22"/>
+          <w:szCs w:val="22"/>
+        </w:rPr>
+        <w:lastRenderedPageBreak/>
+        <w:t>Revisión de </w:t>
+      </w:r>
+      <w:hyperlink r:id="rId36" w:history="1">
+        <w:r>
+          <w:rPr>
+            <w:rStyle w:val="Hipervnculo"/>
+            <w:rFonts w:eastAsiaTheme="majorEastAsia"/>
+            <w:sz w:val="22"/>
+            <w:szCs w:val="22"/>
+          </w:rPr>
+          <w:t>Requisitos de cierre</w:t>
+        </w:r>
+      </w:hyperlink>
+      <w:r>
+        <w:rPr>
+          <w:rStyle w:val="c0"/>
+          <w:rFonts w:eastAsiaTheme="majorEastAsia"/>
+          <w:color w:val="000000"/>
+          <w:sz w:val="22"/>
+          <w:szCs w:val="22"/>
+        </w:rPr>
+        <w:t> formal.</w:t>
+      </w:r>
+    </w:p>
+    <w:p>
+      <w:pPr>
+        <w:pStyle w:val="c10"/>
+        <w:spacing w:before="0" w:beforeAutospacing="0" w:after="0" w:afterAutospacing="0"/>
         <w:rPr>
           <w:rStyle w:val="c1"/>
           <w:rFonts w:eastAsiaTheme="majorEastAsia"/>
@@ -2500,7 +2360,31 @@
           <w:sz w:val="22"/>
           <w:szCs w:val="22"/>
         </w:rPr>
-        <w:t>20 de Noviembre</w:t>
+      </w:pPr>
+    </w:p>
+    <w:p>
+      <w:pPr>
+        <w:pStyle w:val="c10"/>
+        <w:spacing w:before="0" w:beforeAutospacing="0" w:after="0" w:afterAutospacing="0"/>
+        <w:rPr>
+          <w:rStyle w:val="c0"/>
+          <w:rFonts w:eastAsiaTheme="majorEastAsia"/>
+          <w:color w:val="000000"/>
+          <w:sz w:val="22"/>
+          <w:szCs w:val="22"/>
+        </w:rPr>
+      </w:pPr>
+      <w:r>
+        <w:rPr>
+          <w:rStyle w:val="c1"/>
+          <w:rFonts w:eastAsiaTheme="majorEastAsia"/>
+          <w:b/>
+          <w:bCs/>
+          <w:color w:val="000000"/>
+          <w:sz w:val="22"/>
+          <w:szCs w:val="22"/>
+        </w:rPr>
+        <w:t>19 de Noviembre</w:t>
       </w:r>
       <w:r>
         <w:rPr>
@@ -2517,7 +2401,7 @@
           <w:szCs w:val="22"/>
         </w:rPr>
         <w:br/>
-        <w:t>        Última instancia de </w:t>
+        <w:t>        Segunda instancia de </w:t>
       </w:r>
       <w:hyperlink r:id="rId37" w:history="1">
         <w:r>
@@ -2547,6 +2431,80 @@
       <w:pPr>
         <w:pStyle w:val="c10"/>
         <w:spacing w:before="0" w:beforeAutospacing="0" w:after="0" w:afterAutospacing="0"/>
+        <w:rPr>
+          <w:color w:val="000000"/>
+          <w:sz w:val="22"/>
+          <w:szCs w:val="22"/>
+        </w:rPr>
+      </w:pPr>
+    </w:p>
+    <w:p>
+      <w:pPr>
+        <w:pStyle w:val="c10"/>
+        <w:spacing w:before="0" w:beforeAutospacing="0" w:after="0" w:afterAutospacing="0"/>
+        <w:rPr>
+          <w:color w:val="000000"/>
+          <w:sz w:val="22"/>
+          <w:szCs w:val="22"/>
+        </w:rPr>
+      </w:pPr>
+      <w:r>
+        <w:rPr>
+          <w:rStyle w:val="c1"/>
+          <w:rFonts w:eastAsiaTheme="majorEastAsia"/>
+          <w:b/>
+          <w:bCs/>
+          <w:color w:val="000000"/>
+          <w:sz w:val="22"/>
+          <w:szCs w:val="22"/>
+        </w:rPr>
+        <w:t>20 de Noviembre</w:t>
+      </w:r>
+      <w:r>
+        <w:rPr>
+          <w:color w:val="000000"/>
+          <w:sz w:val="22"/>
+          <w:szCs w:val="22"/>
+        </w:rPr>
+        <w:t>:</w:t>
+      </w:r>
+      <w:r>
+        <w:rPr>
+          <w:color w:val="000000"/>
+          <w:sz w:val="22"/>
+          <w:szCs w:val="22"/>
+        </w:rPr>
+        <w:br/>
+        <w:t>        Última instancia de </w:t>
+      </w:r>
+      <w:hyperlink r:id="rId38" w:history="1">
+        <w:r>
+          <w:rPr>
+            <w:rStyle w:val="Hipervnculo"/>
+            <w:rFonts w:eastAsiaTheme="majorEastAsia"/>
+            <w:b/>
+            <w:bCs/>
+            <w:sz w:val="22"/>
+            <w:szCs w:val="22"/>
+          </w:rPr>
+          <w:t>Exposición por equipo</w:t>
+        </w:r>
+      </w:hyperlink>
+      <w:r>
+        <w:rPr>
+          <w:rStyle w:val="c0"/>
+          <w:rFonts w:eastAsiaTheme="majorEastAsia"/>
+          <w:color w:val="000000"/>
+          <w:sz w:val="22"/>
+          <w:szCs w:val="22"/>
+        </w:rPr>
+        <w:t>.</w:t>
+      </w:r>
+    </w:p>
+    <w:p>
+      <w:pPr>
+        <w:pStyle w:val="c10"/>
+        <w:spacing w:before="0" w:beforeAutospacing="0" w:after="0" w:afterAutospacing="0"/>
         <w:ind w:firstLine="720"/>
         <w:rPr>
           <w:color w:val="000000"/>
@@ -2562,7 +2520,7 @@
         </w:rPr>
         <w:t>Última revisión de </w:t>
       </w:r>
-      <w:hyperlink r:id="rId38" w:history="1">
+      <w:hyperlink r:id="rId39" w:history="1">
         <w:r>
           <w:rPr>
             <w:rStyle w:val="Hipervnculo"/>
@@ -2619,22 +2577,8 @@
           <w:sz w:val="22"/>
           <w:szCs w:val="22"/>
         </w:rPr>
-        <w:t xml:space="preserve">28 de </w:t>
-      </w:r>
-      <w:proofErr w:type="gramStart"/>
-      <w:r>
-        <w:rPr>
-          <w:rStyle w:val="c1"/>
-          <w:rFonts w:eastAsiaTheme="majorEastAsia"/>
-          <w:b/>
-          <w:bCs/>
-          <w:color w:val="000000"/>
-          <w:sz w:val="22"/>
-          <w:szCs w:val="22"/>
-        </w:rPr>
-        <w:t>Noviembre</w:t>
-      </w:r>
-      <w:proofErr w:type="gramEnd"/>
+        <w:t>28 de Noviembre</w:t>
+      </w:r>
       <w:r>
         <w:rPr>
           <w:rStyle w:val="c0"/>
@@ -3845,7 +3789,6 @@
   <w:style w:type="character" w:default="1" w:styleId="Fuentedeprrafopredeter">
     <w:name w:val="Default Paragraph Font"/>
     <w:uiPriority w:val="1"/>
-    <w:semiHidden/>
     <w:unhideWhenUsed/>
   </w:style>
   <w:style w:type="table" w:default="1" w:styleId="Tablanormal">

</xml_diff>